<commit_message>
created place holder mmitss field deployment documents
</commit_message>
<xml_diff>
--- a/docs/mmitss-deployment/mmitss-simulation-deployment.docx
+++ b/docs/mmitss-deployment/mmitss-simulation-deployment.docx
@@ -133,7 +133,7 @@
               </wp:anchor>
             </w:drawing>
           </mc:Choice>
-          <mc:Fallback xmlns:cx2="http://schemas.microsoft.com/office/drawing/2015/10/21/chartex" xmlns:cx3="http://schemas.microsoft.com/office/drawing/2016/5/9/chartex" xmlns:cx4="http://schemas.microsoft.com/office/drawing/2016/5/10/chartex" xmlns:cx5="http://schemas.microsoft.com/office/drawing/2016/5/11/chartex" xmlns:cx6="http://schemas.microsoft.com/office/drawing/2016/5/12/chartex" xmlns:cx7="http://schemas.microsoft.com/office/drawing/2016/5/13/chartex" xmlns:cx8="http://schemas.microsoft.com/office/drawing/2016/5/14/chartex" xmlns:aink="http://schemas.microsoft.com/office/drawing/2016/ink" xmlns:am3d="http://schemas.microsoft.com/office/drawing/2017/model3d" xmlns:w16cid="http://schemas.microsoft.com/office/word/2016/wordml/cid" xmlns:w16cex="http://schemas.microsoft.com/office/word/2018/wordml/cex" xmlns:w16="http://schemas.microsoft.com/office/word/2018/wordml" xmlns:a="http://schemas.openxmlformats.org/drawingml/2006/main" xmlns:pic="http://schemas.openxmlformats.org/drawingml/2006/picture" xmlns:a16="http://schemas.microsoft.com/office/drawing/2014/main" xmlns:a14="http://schemas.microsoft.com/office/drawing/2010/main">
+          <mc:Fallback xmlns:a14="http://schemas.microsoft.com/office/drawing/2010/main" xmlns:a16="http://schemas.microsoft.com/office/drawing/2014/main" xmlns:pic="http://schemas.openxmlformats.org/drawingml/2006/picture" xmlns:a="http://schemas.openxmlformats.org/drawingml/2006/main" xmlns:w16="http://schemas.microsoft.com/office/word/2018/wordml" xmlns:w16cex="http://schemas.microsoft.com/office/word/2018/wordml/cex" xmlns:w16cid="http://schemas.microsoft.com/office/word/2016/wordml/cid" xmlns:am3d="http://schemas.microsoft.com/office/drawing/2017/model3d" xmlns:aink="http://schemas.microsoft.com/office/drawing/2016/ink" xmlns:cx8="http://schemas.microsoft.com/office/drawing/2016/5/14/chartex" xmlns:cx7="http://schemas.microsoft.com/office/drawing/2016/5/13/chartex" xmlns:cx6="http://schemas.microsoft.com/office/drawing/2016/5/12/chartex" xmlns:cx5="http://schemas.microsoft.com/office/drawing/2016/5/11/chartex" xmlns:cx4="http://schemas.microsoft.com/office/drawing/2016/5/10/chartex" xmlns:cx3="http://schemas.microsoft.com/office/drawing/2016/5/9/chartex" xmlns:cx2="http://schemas.microsoft.com/office/drawing/2015/10/21/chartex">
             <w:pict w14:anchorId="1C72CCEA">
               <v:group id="Group 11" style="position:absolute;margin-left:0;margin-top:4.65pt;width:338.7pt;height:42.45pt;z-index:251659264;mso-position-horizontal:center;mso-position-horizontal-relative:margin" coordsize="43014,5391" o:spid="_x0000_s1026" w14:anchorId="31324C2F" o:gfxdata="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">
                 <v:shapetype id="_x0000_t75" coordsize="21600,21600" filled="f" stroked="f" o:spt="75" o:preferrelative="t" path="m@4@5l@4@11@9@11@9@5xe">
@@ -2249,8 +2249,8 @@
           <w:sz w:val="24"/>
         </w:rPr>
       </w:pPr>
-      <w:bookmarkStart w:id="2" w:name="_Ref25861082"/>
-      <w:bookmarkStart w:id="3" w:name="_Toc45468920"/>
+      <w:bookmarkStart w:id="2" w:name="_Toc45468920"/>
+      <w:bookmarkStart w:id="3" w:name="_Ref25861082"/>
       <w:r>
         <w:rPr>
           <w:rFonts w:ascii="Times New Roman" w:eastAsia="Times New Roman" w:hAnsi="Times New Roman" w:cs="Times New Roman"/>
@@ -2258,7 +2258,7 @@
         </w:rPr>
         <w:t>Simulation Model</w:t>
       </w:r>
-      <w:bookmarkEnd w:id="3"/>
+      <w:bookmarkEnd w:id="2"/>
     </w:p>
     <w:p>
       <w:pPr>
@@ -3930,7 +3930,7 @@
         </w:rPr>
       </w:pPr>
       <w:bookmarkStart w:id="5" w:name="_Toc45468922"/>
-      <w:bookmarkEnd w:id="2"/>
+      <w:bookmarkEnd w:id="3"/>
       <w:r>
         <w:rPr>
           <w:rFonts w:ascii="Times New Roman" w:eastAsia="Times New Roman" w:hAnsi="Times New Roman" w:cs="Times New Roman"/>
@@ -8851,17 +8851,7 @@
           <w:sz w:val="20"/>
           <w:highlight w:val="yellow"/>
         </w:rPr>
-        <w:t>001283fe38083020315abe2149d0eecf1800a</w:t>
-      </w:r>
-      <w:bookmarkStart w:id="9" w:name="_GoBack"/>
-      <w:bookmarkEnd w:id="9"/>
-      <w:r>
-        <w:rPr>
-          <w:rFonts w:ascii="Courier New" w:hAnsi="Courier New" w:cs="Courier New"/>
-          <w:sz w:val="20"/>
-          <w:highlight w:val="yellow"/>
-        </w:rPr>
-        <w:t>0000271c4fcbd028280",</w:t>
+        <w:t>001283fe38083020315abe2149d0eecf1800a0000271c4fcbd028280",</w:t>
       </w:r>
     </w:p>
     <w:p>
@@ -11012,6 +11002,11 @@
     </w:p>
     <w:p>
       <w:pPr>
+        <w:pStyle w:val="ListParagraph"/>
+        <w:numPr>
+          <w:ilvl w:val="0"/>
+          <w:numId w:val="24"/>
+        </w:numPr>
         <w:spacing w:line="240" w:lineRule="auto"/>
         <w:rPr>
           <w:rFonts w:ascii="Times New Roman" w:eastAsia="Times New Roman" w:hAnsi="Times New Roman" w:cs="Times New Roman"/>
@@ -11034,7 +11029,7 @@
           <w:i/>
           <w:sz w:val="24"/>
         </w:rPr>
-        <w:t>HostIp, IntersectionName, MapPayload, IntersectionID</w:t>
+        <w:t>“HostIp”, “IntersectionName”, “MapPayload”, “IntersectionID”</w:t>
       </w:r>
       <w:r>
         <w:rPr>
@@ -11064,14 +11059,14 @@
           <w:i/>
           <w:sz w:val="24"/>
         </w:rPr>
-        <w:t>IpAddress, NtcipPort,</w:t>
-      </w:r>
-      <w:r>
-        <w:rPr>
-          <w:rFonts w:ascii="Times New Roman" w:eastAsia="Times New Roman" w:hAnsi="Times New Roman" w:cs="Times New Roman"/>
-          <w:sz w:val="24"/>
-        </w:rPr>
-        <w:t xml:space="preserve"> and </w:t>
+        <w:t>“IpAddress”, “NtcipPort”,</w:t>
+      </w:r>
+      <w:r>
+        <w:rPr>
+          <w:rFonts w:ascii="Times New Roman" w:eastAsia="Times New Roman" w:hAnsi="Times New Roman" w:cs="Times New Roman"/>
+          <w:sz w:val="24"/>
+        </w:rPr>
+        <w:t xml:space="preserve"> and “</w:t>
       </w:r>
       <w:r>
         <w:rPr>
@@ -11079,7 +11074,7 @@
           <w:i/>
           <w:sz w:val="24"/>
         </w:rPr>
-        <w:t>NtcipBackupTime_sec, Vendor, TimingPlanMib</w:t>
+        <w:t>NtcipBackupTime_sec”, “Vendor”, “TimingPlanMib”</w:t>
       </w:r>
       <w:r>
         <w:rPr>
@@ -11093,7 +11088,14 @@
           <w:rFonts w:ascii="Times New Roman" w:eastAsia="Times New Roman" w:hAnsi="Times New Roman" w:cs="Times New Roman"/>
           <w:sz w:val="24"/>
         </w:rPr>
-        <w:t xml:space="preserve">is required </w:t>
+        <w:t>are</w:t>
+      </w:r>
+      <w:r>
+        <w:rPr>
+          <w:rFonts w:ascii="Times New Roman" w:eastAsia="Times New Roman" w:hAnsi="Times New Roman" w:cs="Times New Roman"/>
+          <w:sz w:val="24"/>
+        </w:rPr>
+        <w:t xml:space="preserve"> required </w:t>
       </w:r>
       <w:r>
         <w:rPr>
@@ -11108,6 +11110,34 @@
           <w:sz w:val="24"/>
         </w:rPr>
         <w:t xml:space="preserve"> specified</w:t>
+      </w:r>
+      <w:r>
+        <w:rPr>
+          <w:rFonts w:ascii="Times New Roman" w:eastAsia="Times New Roman" w:hAnsi="Times New Roman" w:cs="Times New Roman"/>
+          <w:sz w:val="24"/>
+        </w:rPr>
+        <w:t xml:space="preserve"> in the </w:t>
+      </w:r>
+      <w:r>
+        <w:rPr>
+          <w:rFonts w:ascii="Times New Roman" w:hAnsi="Times New Roman" w:cs="Times New Roman"/>
+          <w:sz w:val="24"/>
+        </w:rPr>
+        <w:t>mmitss-phase3-master-config</w:t>
+      </w:r>
+      <w:r>
+        <w:rPr>
+          <w:rFonts w:ascii="Times New Roman" w:hAnsi="Times New Roman" w:cs="Times New Roman"/>
+          <w:sz w:val="24"/>
+        </w:rPr>
+        <w:t>.json</w:t>
+      </w:r>
+      <w:r>
+        <w:rPr>
+          <w:rFonts w:ascii="Times New Roman" w:hAnsi="Times New Roman" w:cs="Times New Roman"/>
+          <w:sz w:val="24"/>
+        </w:rPr>
+        <w:t xml:space="preserve"> file</w:t>
       </w:r>
       <w:r>
         <w:rPr>
@@ -11143,6 +11173,20 @@
       <w:r>
         <w:t xml:space="preserve">). </w:t>
       </w:r>
+    </w:p>
+    <w:p>
+      <w:pPr>
+        <w:pStyle w:val="ListParagraph"/>
+        <w:numPr>
+          <w:ilvl w:val="0"/>
+          <w:numId w:val="24"/>
+        </w:numPr>
+        <w:spacing w:line="240" w:lineRule="auto"/>
+        <w:rPr>
+          <w:rFonts w:ascii="Times New Roman" w:eastAsia="Times New Roman" w:hAnsi="Times New Roman" w:cs="Times New Roman"/>
+          <w:sz w:val="24"/>
+        </w:rPr>
+      </w:pPr>
       <w:r>
         <w:rPr>
           <w:rFonts w:ascii="Times New Roman" w:eastAsia="Times New Roman" w:hAnsi="Times New Roman" w:cs="Times New Roman"/>
@@ -11156,11 +11200,27 @@
           <w:i/>
           <w:sz w:val="24"/>
         </w:rPr>
+        <w:t>“</w:t>
+      </w:r>
+      <w:r>
+        <w:rPr>
+          <w:rFonts w:ascii="Times New Roman" w:eastAsia="Times New Roman" w:hAnsi="Times New Roman" w:cs="Times New Roman"/>
+          <w:i/>
+          <w:sz w:val="24"/>
+        </w:rPr>
         <w:t>MessageDistributorIP</w:t>
       </w:r>
       <w:r>
         <w:rPr>
           <w:rFonts w:ascii="Times New Roman" w:eastAsia="Times New Roman" w:hAnsi="Times New Roman" w:cs="Times New Roman"/>
+          <w:i/>
+          <w:sz w:val="24"/>
+        </w:rPr>
+        <w:t>”</w:t>
+      </w:r>
+      <w:r>
+        <w:rPr>
+          <w:rFonts w:ascii="Times New Roman" w:eastAsia="Times New Roman" w:hAnsi="Times New Roman" w:cs="Times New Roman"/>
           <w:sz w:val="24"/>
         </w:rPr>
         <w:t xml:space="preserve">, </w:t>
@@ -11171,14 +11231,116 @@
           <w:i/>
           <w:sz w:val="24"/>
         </w:rPr>
+        <w:t>“</w:t>
+      </w:r>
+      <w:r>
+        <w:rPr>
+          <w:rFonts w:ascii="Times New Roman" w:eastAsia="Times New Roman" w:hAnsi="Times New Roman" w:cs="Times New Roman"/>
+          <w:i/>
+          <w:sz w:val="24"/>
+        </w:rPr>
         <w:t>PriorityRequestGeneratorServerIP</w:t>
       </w:r>
       <w:r>
         <w:rPr>
           <w:rFonts w:ascii="Times New Roman" w:eastAsia="Times New Roman" w:hAnsi="Times New Roman" w:cs="Times New Roman"/>
-          <w:sz w:val="24"/>
-        </w:rPr>
-        <w:t xml:space="preserve"> is required to be specified.</w:t>
+          <w:i/>
+          <w:sz w:val="24"/>
+        </w:rPr>
+        <w:t>”</w:t>
+      </w:r>
+      <w:r>
+        <w:rPr>
+          <w:rFonts w:ascii="Times New Roman" w:eastAsia="Times New Roman" w:hAnsi="Times New Roman" w:cs="Times New Roman"/>
+          <w:sz w:val="24"/>
+        </w:rPr>
+        <w:t xml:space="preserve"> </w:t>
+      </w:r>
+      <w:r>
+        <w:rPr>
+          <w:rFonts w:ascii="Times New Roman" w:eastAsia="Times New Roman" w:hAnsi="Times New Roman" w:cs="Times New Roman"/>
+          <w:sz w:val="24"/>
+        </w:rPr>
+        <w:t>are</w:t>
+      </w:r>
+      <w:r>
+        <w:rPr>
+          <w:rFonts w:ascii="Times New Roman" w:eastAsia="Times New Roman" w:hAnsi="Times New Roman" w:cs="Times New Roman"/>
+          <w:sz w:val="24"/>
+        </w:rPr>
+        <w:t xml:space="preserve"> required to be specified</w:t>
+      </w:r>
+      <w:r>
+        <w:rPr>
+          <w:rFonts w:ascii="Times New Roman" w:eastAsia="Times New Roman" w:hAnsi="Times New Roman" w:cs="Times New Roman"/>
+          <w:sz w:val="24"/>
+        </w:rPr>
+        <w:t xml:space="preserve"> in the </w:t>
+      </w:r>
+      <w:r>
+        <w:rPr>
+          <w:rFonts w:ascii="Times New Roman" w:hAnsi="Times New Roman" w:cs="Times New Roman"/>
+          <w:sz w:val="24"/>
+        </w:rPr>
+        <w:t>mmitss-phase3-master-config</w:t>
+      </w:r>
+      <w:r>
+        <w:rPr>
+          <w:rFonts w:ascii="Times New Roman" w:hAnsi="Times New Roman" w:cs="Times New Roman"/>
+          <w:sz w:val="24"/>
+        </w:rPr>
+        <w:t>.json</w:t>
+      </w:r>
+      <w:r>
+        <w:rPr>
+          <w:rFonts w:ascii="Times New Roman" w:hAnsi="Times New Roman" w:cs="Times New Roman"/>
+          <w:sz w:val="24"/>
+        </w:rPr>
+        <w:t>file</w:t>
+      </w:r>
+      <w:bookmarkStart w:id="9" w:name="_GoBack"/>
+      <w:bookmarkEnd w:id="9"/>
+      <w:r>
+        <w:rPr>
+          <w:rFonts w:ascii="Times New Roman" w:eastAsia="Times New Roman" w:hAnsi="Times New Roman" w:cs="Times New Roman"/>
+          <w:sz w:val="24"/>
+        </w:rPr>
+        <w:t>.</w:t>
+      </w:r>
+    </w:p>
+    <w:p>
+      <w:pPr>
+        <w:pStyle w:val="ListParagraph"/>
+        <w:numPr>
+          <w:ilvl w:val="0"/>
+          <w:numId w:val="24"/>
+        </w:numPr>
+        <w:spacing w:line="240" w:lineRule="auto"/>
+        <w:rPr>
+          <w:rFonts w:ascii="Times New Roman" w:eastAsia="Times New Roman" w:hAnsi="Times New Roman" w:cs="Times New Roman"/>
+          <w:sz w:val="24"/>
+        </w:rPr>
+      </w:pPr>
+      <w:r>
+        <w:rPr>
+          <w:rFonts w:ascii="Times New Roman" w:eastAsia="Times New Roman" w:hAnsi="Times New Roman" w:cs="Times New Roman"/>
+          <w:sz w:val="24"/>
+        </w:rPr>
+        <w:t xml:space="preserve">Create a log folder in the </w:t>
+      </w:r>
+      <w:r>
+        <w:rPr>
+          <w:rFonts w:ascii="Times New Roman" w:eastAsia="Times New Roman" w:hAnsi="Times New Roman" w:cs="Times New Roman"/>
+          <w:sz w:val="24"/>
+        </w:rPr>
+        <w:t>nojournal/bin</w:t>
+      </w:r>
+      <w:r>
+        <w:rPr>
+          <w:rFonts w:ascii="Times New Roman" w:eastAsia="Times New Roman" w:hAnsi="Times New Roman" w:cs="Times New Roman"/>
+          <w:sz w:val="24"/>
+        </w:rPr>
+        <w:t xml:space="preserve"> directory for each intersection and simulation tools. </w:t>
       </w:r>
     </w:p>
     <w:p>
@@ -11601,6 +11763,7 @@
           <w:rFonts w:ascii="Times New Roman" w:hAnsi="Times New Roman" w:cs="Times New Roman"/>
           <w:sz w:val="24"/>
         </w:rPr>
+        <w:lastRenderedPageBreak/>
         <w:t>An example of the Docker</w:t>
       </w:r>
       <w:r>
@@ -11670,7 +11833,6 @@
           <w:rFonts w:ascii="Courier New" w:hAnsi="Courier New" w:cs="Courier New"/>
           <w:sz w:val="20"/>
         </w:rPr>
-        <w:lastRenderedPageBreak/>
         <w:t>#    Dockerfile to build an x86 platform image</w:t>
       </w:r>
       <w:r>
@@ -11912,14 +12074,7 @@
           <w:rFonts w:ascii="Times New Roman" w:hAnsi="Times New Roman" w:cs="Times New Roman"/>
           <w:sz w:val="24"/>
         </w:rPr>
-        <w:t xml:space="preserve">To monitor the applications in the container, it is </w:t>
-      </w:r>
-      <w:r>
-        <w:rPr>
-          <w:rFonts w:ascii="Times New Roman" w:hAnsi="Times New Roman" w:cs="Times New Roman"/>
-          <w:sz w:val="24"/>
-        </w:rPr>
-        <w:t>required</w:t>
+        <w:t>To monitor the applications in the container, it is required</w:t>
       </w:r>
       <w:r>
         <w:rPr>
@@ -12142,21 +12297,7 @@
           <w:rFonts w:ascii="Times New Roman" w:hAnsi="Times New Roman" w:cs="Times New Roman"/>
           <w:sz w:val="24"/>
         </w:rPr>
-        <w:t xml:space="preserve"> The yml file </w:t>
-      </w:r>
-      <w:r>
-        <w:rPr>
-          <w:rFonts w:ascii="Times New Roman" w:hAnsi="Times New Roman" w:cs="Times New Roman"/>
-          <w:sz w:val="24"/>
-        </w:rPr>
-        <w:t>has to be placed in the</w:t>
-      </w:r>
-      <w:r>
-        <w:rPr>
-          <w:rFonts w:ascii="Times New Roman" w:hAnsi="Times New Roman" w:cs="Times New Roman"/>
-          <w:sz w:val="24"/>
-        </w:rPr>
-        <w:t xml:space="preserve"> </w:t>
+        <w:t xml:space="preserve"> The yml file has to be placed in the </w:t>
       </w:r>
       <w:r>
         <w:rPr>
@@ -12268,42 +12409,7 @@
           <w:rFonts w:ascii="Times New Roman" w:hAnsi="Times New Roman" w:cs="Times New Roman"/>
           <w:sz w:val="24"/>
         </w:rPr>
-        <w:t xml:space="preserve"> For simulations tools dockerfile name has to defined along with </w:t>
-      </w:r>
-      <w:r>
-        <w:rPr>
-          <w:rFonts w:ascii="Times New Roman" w:hAnsi="Times New Roman" w:cs="Times New Roman"/>
-          <w:sz w:val="24"/>
-        </w:rPr>
-        <w:t>container name, source, ipv4_address</w:t>
-      </w:r>
-      <w:r>
-        <w:rPr>
-          <w:rFonts w:ascii="Times New Roman" w:hAnsi="Times New Roman" w:cs="Times New Roman"/>
-          <w:sz w:val="24"/>
-        </w:rPr>
-        <w:t xml:space="preserve">. </w:t>
-      </w:r>
-      <w:r>
-        <w:rPr>
-          <w:rFonts w:ascii="Times New Roman" w:hAnsi="Times New Roman" w:cs="Times New Roman"/>
-          <w:sz w:val="24"/>
-        </w:rPr>
-        <w:t xml:space="preserve">Container name can be </w:t>
-      </w:r>
-      <w:r>
-        <w:rPr>
-          <w:rFonts w:ascii="Times New Roman" w:hAnsi="Times New Roman" w:cs="Times New Roman"/>
-          <w:sz w:val="24"/>
-        </w:rPr>
-        <w:t>simulation-tools</w:t>
-      </w:r>
-      <w:r>
-        <w:rPr>
-          <w:rFonts w:ascii="Times New Roman" w:hAnsi="Times New Roman" w:cs="Times New Roman"/>
-          <w:sz w:val="24"/>
-        </w:rPr>
-        <w:t xml:space="preserve">, source must be the directory of configuration files and ipv4 address has to match the </w:t>
+        <w:t xml:space="preserve"> For simulations tools dockerfile name has to defined along with container name, source, ipv4_address. Container name can be simulation-tools, source must be the directory of configuration files and ipv4 address has to match the </w:t>
       </w:r>
       <w:r>
         <w:rPr>
@@ -12318,28 +12424,7 @@
           <w:rFonts w:ascii="Times New Roman" w:hAnsi="Times New Roman" w:cs="Times New Roman"/>
           <w:sz w:val="24"/>
         </w:rPr>
-        <w:t>IP</w:t>
-      </w:r>
-      <w:r>
-        <w:rPr>
-          <w:rFonts w:ascii="Times New Roman" w:hAnsi="Times New Roman" w:cs="Times New Roman"/>
-          <w:sz w:val="24"/>
-        </w:rPr>
-        <w:t xml:space="preserve"> address which is defined in </w:t>
-      </w:r>
-      <w:r>
-        <w:rPr>
-          <w:rFonts w:ascii="Times New Roman" w:hAnsi="Times New Roman" w:cs="Times New Roman"/>
-          <w:sz w:val="24"/>
-        </w:rPr>
-        <w:t xml:space="preserve">the </w:t>
-      </w:r>
-      <w:r>
-        <w:rPr>
-          <w:rFonts w:ascii="Times New Roman" w:hAnsi="Times New Roman" w:cs="Times New Roman"/>
-          <w:sz w:val="24"/>
-        </w:rPr>
-        <w:t>mmitss-phase3-master-config.json file.</w:t>
+        <w:t>IP address which is defined in the mmitss-phase3-master-config.json file.</w:t>
       </w:r>
     </w:p>
     <w:p>
@@ -12437,6 +12522,7 @@
           <w:rFonts w:ascii="Courier New" w:hAnsi="Courier New" w:cs="Courier New"/>
           <w:sz w:val="20"/>
         </w:rPr>
+        <w:lastRenderedPageBreak/>
         <w:t>version: "3.8"</w:t>
       </w:r>
     </w:p>
@@ -13066,6 +13152,7 @@
           <w:rFonts w:ascii="Courier New" w:hAnsi="Courier New" w:cs="Courier New"/>
           <w:sz w:val="20"/>
         </w:rPr>
+        <w:lastRenderedPageBreak/>
         <w:t xml:space="preserve">          - type: bind</w:t>
       </w:r>
     </w:p>
@@ -13108,7 +13195,6 @@
           <w:rFonts w:ascii="Courier New" w:hAnsi="Courier New" w:cs="Courier New"/>
           <w:sz w:val="20"/>
         </w:rPr>
-        <w:lastRenderedPageBreak/>
         <w:t xml:space="preserve">            target: /nojournal</w:t>
       </w:r>
     </w:p>
@@ -13528,42 +13614,14 @@
           <w:rFonts w:ascii="Times New Roman" w:hAnsi="Times New Roman" w:cs="Times New Roman"/>
           <w:sz w:val="24"/>
         </w:rPr>
-        <w:t xml:space="preserve">o build </w:t>
-      </w:r>
-      <w:r>
-        <w:rPr>
-          <w:rFonts w:ascii="Times New Roman" w:hAnsi="Times New Roman" w:cs="Times New Roman"/>
-          <w:sz w:val="24"/>
-        </w:rPr>
-        <w:t>and run the docker containers</w:t>
-      </w:r>
-      <w:r>
-        <w:rPr>
-          <w:rFonts w:ascii="Times New Roman" w:hAnsi="Times New Roman" w:cs="Times New Roman"/>
-          <w:sz w:val="24"/>
-        </w:rPr>
-        <w:t xml:space="preserve"> go to mmitss/bin directory and e</w:t>
-      </w:r>
-      <w:r>
-        <w:rPr>
-          <w:rFonts w:ascii="Times New Roman" w:hAnsi="Times New Roman" w:cs="Times New Roman"/>
-          <w:sz w:val="24"/>
-        </w:rPr>
-        <w:t>xecute</w:t>
-      </w:r>
-      <w:r>
-        <w:rPr>
-          <w:rFonts w:ascii="Times New Roman" w:hAnsi="Times New Roman" w:cs="Times New Roman"/>
-          <w:sz w:val="24"/>
-        </w:rPr>
-        <w:t xml:space="preserve"> the</w:t>
-      </w:r>
-      <w:r>
-        <w:rPr>
-          <w:rFonts w:ascii="Times New Roman" w:hAnsi="Times New Roman" w:cs="Times New Roman"/>
-          <w:sz w:val="24"/>
-        </w:rPr>
-        <w:t xml:space="preserve"> following command</w:t>
+        <w:t>o build and run the docker containers</w:t>
+      </w:r>
+      <w:r>
+        <w:rPr>
+          <w:rFonts w:ascii="Times New Roman" w:hAnsi="Times New Roman" w:cs="Times New Roman"/>
+          <w:sz w:val="24"/>
+        </w:rPr>
+        <w:t xml:space="preserve"> go to mmitss/bin directory and execute the following command</w:t>
       </w:r>
       <w:r>
         <w:rPr>
@@ -13761,14 +13819,7 @@
           <w:rFonts w:ascii="Times New Roman" w:hAnsi="Times New Roman" w:cs="Times New Roman"/>
           <w:sz w:val="24"/>
         </w:rPr>
-        <w:t xml:space="preserve">To stop a specific container, </w:t>
-      </w:r>
-      <w:r>
-        <w:rPr>
-          <w:rFonts w:ascii="Times New Roman" w:hAnsi="Times New Roman" w:cs="Times New Roman"/>
-          <w:sz w:val="24"/>
-        </w:rPr>
-        <w:t>execute the following command</w:t>
+        <w:t>To stop a specific container, execute the following command</w:t>
       </w:r>
     </w:p>
     <w:p>
@@ -13809,28 +13860,7 @@
           <w:rFonts w:ascii="Times New Roman" w:hAnsi="Times New Roman" w:cs="Times New Roman"/>
           <w:sz w:val="24"/>
         </w:rPr>
-        <w:t xml:space="preserve">To </w:t>
-      </w:r>
-      <w:r>
-        <w:rPr>
-          <w:rFonts w:ascii="Times New Roman" w:hAnsi="Times New Roman" w:cs="Times New Roman"/>
-          <w:sz w:val="24"/>
-        </w:rPr>
-        <w:t xml:space="preserve">start </w:t>
-      </w:r>
-      <w:r>
-        <w:rPr>
-          <w:rFonts w:ascii="Times New Roman" w:hAnsi="Times New Roman" w:cs="Times New Roman"/>
-          <w:sz w:val="24"/>
-        </w:rPr>
-        <w:t>container the execute the following command</w:t>
-      </w:r>
-      <w:r>
-        <w:rPr>
-          <w:rFonts w:ascii="Times New Roman" w:hAnsi="Times New Roman" w:cs="Times New Roman"/>
-          <w:sz w:val="24"/>
-        </w:rPr>
-        <w:t>:</w:t>
+        <w:t>To start container the execute the following command:</w:t>
       </w:r>
     </w:p>
     <w:p>
@@ -13867,14 +13897,7 @@
           <w:rFonts w:ascii="Times New Roman" w:hAnsi="Times New Roman" w:cs="Times New Roman"/>
           <w:sz w:val="24"/>
         </w:rPr>
-        <w:t>To start</w:t>
-      </w:r>
-      <w:r>
-        <w:rPr>
-          <w:rFonts w:ascii="Times New Roman" w:hAnsi="Times New Roman" w:cs="Times New Roman"/>
-          <w:sz w:val="24"/>
-        </w:rPr>
-        <w:t xml:space="preserve"> a specific container, execute the following command</w:t>
+        <w:t>To start a specific container, execute the following command</w:t>
       </w:r>
     </w:p>
     <w:p>
@@ -13945,14 +13968,7 @@
           <w:rFonts w:ascii="Times New Roman" w:hAnsi="Times New Roman" w:cs="Times New Roman"/>
           <w:sz w:val="24"/>
         </w:rPr>
-        <w:t xml:space="preserve">, </w:t>
-      </w:r>
-      <w:r>
-        <w:rPr>
-          <w:rFonts w:ascii="Times New Roman" w:hAnsi="Times New Roman" w:cs="Times New Roman"/>
-          <w:sz w:val="24"/>
-        </w:rPr>
-        <w:t>execute the following command</w:t>
+        <w:t>, execute the following command</w:t>
       </w:r>
     </w:p>
     <w:p>
@@ -13970,14 +13986,7 @@
           <w:rFonts w:ascii="Courier New" w:hAnsi="Courier New" w:cs="Courier New"/>
           <w:sz w:val="20"/>
         </w:rPr>
-        <w:t xml:space="preserve">docker-compose </w:t>
-      </w:r>
-      <w:r>
-        <w:rPr>
-          <w:rFonts w:ascii="Courier New" w:hAnsi="Courier New" w:cs="Courier New"/>
-          <w:sz w:val="20"/>
-        </w:rPr>
-        <w:t xml:space="preserve">down </w:t>
+        <w:t xml:space="preserve">docker-compose down </w:t>
       </w:r>
     </w:p>
     <w:p>
@@ -14208,6 +14217,7 @@
         <w:docPartUnique/>
       </w:docPartObj>
     </w:sdtPr>
+    <w:sdtEndPr/>
     <w:sdtContent>
       <w:sdt>
         <w:sdtPr>
@@ -14217,6 +14227,7 @@
             <w:docPartUnique/>
           </w:docPartObj>
         </w:sdtPr>
+        <w:sdtEndPr/>
         <w:sdtContent>
           <w:p>
             <w:pPr>
@@ -14473,6 +14484,7 @@
                               <w:docPartUnique/>
                             </w:docPartObj>
                           </w:sdtPr>
+                          <w:sdtEndPr/>
                           <w:sdtContent>
                             <w:p>
                               <w:pPr>
@@ -14498,7 +14510,7 @@
                                 <w:rPr>
                                   <w:noProof/>
                                 </w:rPr>
-                                <w:t>19</w:t>
+                                <w:t>16</w:t>
                               </w:r>
                               <w:r>
                                 <w:rPr>
@@ -14555,6 +14567,7 @@
                         <w:docPartUnique/>
                       </w:docPartObj>
                     </w:sdtPr>
+                    <w:sdtEndPr/>
                     <w:sdtContent>
                       <w:p>
                         <w:pPr>
@@ -14580,7 +14593,7 @@
                           <w:rPr>
                             <w:noProof/>
                           </w:rPr>
-                          <w:t>19</w:t>
+                          <w:t>16</w:t>
                         </w:r>
                         <w:r>
                           <w:rPr>
@@ -14850,6 +14863,95 @@
     </w:lvl>
   </w:abstractNum>
   <w:abstractNum w:abstractNumId="2" w15:restartNumberingAfterBreak="0">
+    <w:nsid w:val="13DF06D1"/>
+    <w:multiLevelType w:val="hybridMultilevel"/>
+    <w:tmpl w:val="04A211F4"/>
+    <w:lvl w:ilvl="0" w:tplc="4EE04262">
+      <w:start w:val="1"/>
+      <w:numFmt w:val="lowerLetter"/>
+      <w:lvlText w:val="(%1)"/>
+      <w:lvlJc w:val="left"/>
+      <w:pPr>
+        <w:ind w:left="720" w:hanging="360"/>
+      </w:pPr>
+      <w:rPr>
+        <w:rFonts w:hint="default"/>
+      </w:rPr>
+    </w:lvl>
+    <w:lvl w:ilvl="1" w:tplc="04090019" w:tentative="1">
+      <w:start w:val="1"/>
+      <w:numFmt w:val="lowerLetter"/>
+      <w:lvlText w:val="%2."/>
+      <w:lvlJc w:val="left"/>
+      <w:pPr>
+        <w:ind w:left="1440" w:hanging="360"/>
+      </w:pPr>
+    </w:lvl>
+    <w:lvl w:ilvl="2" w:tplc="0409001B" w:tentative="1">
+      <w:start w:val="1"/>
+      <w:numFmt w:val="lowerRoman"/>
+      <w:lvlText w:val="%3."/>
+      <w:lvlJc w:val="right"/>
+      <w:pPr>
+        <w:ind w:left="2160" w:hanging="180"/>
+      </w:pPr>
+    </w:lvl>
+    <w:lvl w:ilvl="3" w:tplc="0409000F" w:tentative="1">
+      <w:start w:val="1"/>
+      <w:numFmt w:val="decimal"/>
+      <w:lvlText w:val="%4."/>
+      <w:lvlJc w:val="left"/>
+      <w:pPr>
+        <w:ind w:left="2880" w:hanging="360"/>
+      </w:pPr>
+    </w:lvl>
+    <w:lvl w:ilvl="4" w:tplc="04090019" w:tentative="1">
+      <w:start w:val="1"/>
+      <w:numFmt w:val="lowerLetter"/>
+      <w:lvlText w:val="%5."/>
+      <w:lvlJc w:val="left"/>
+      <w:pPr>
+        <w:ind w:left="3600" w:hanging="360"/>
+      </w:pPr>
+    </w:lvl>
+    <w:lvl w:ilvl="5" w:tplc="0409001B" w:tentative="1">
+      <w:start w:val="1"/>
+      <w:numFmt w:val="lowerRoman"/>
+      <w:lvlText w:val="%6."/>
+      <w:lvlJc w:val="right"/>
+      <w:pPr>
+        <w:ind w:left="4320" w:hanging="180"/>
+      </w:pPr>
+    </w:lvl>
+    <w:lvl w:ilvl="6" w:tplc="0409000F" w:tentative="1">
+      <w:start w:val="1"/>
+      <w:numFmt w:val="decimal"/>
+      <w:lvlText w:val="%7."/>
+      <w:lvlJc w:val="left"/>
+      <w:pPr>
+        <w:ind w:left="5040" w:hanging="360"/>
+      </w:pPr>
+    </w:lvl>
+    <w:lvl w:ilvl="7" w:tplc="04090019" w:tentative="1">
+      <w:start w:val="1"/>
+      <w:numFmt w:val="lowerLetter"/>
+      <w:lvlText w:val="%8."/>
+      <w:lvlJc w:val="left"/>
+      <w:pPr>
+        <w:ind w:left="5760" w:hanging="360"/>
+      </w:pPr>
+    </w:lvl>
+    <w:lvl w:ilvl="8" w:tplc="0409001B" w:tentative="1">
+      <w:start w:val="1"/>
+      <w:numFmt w:val="lowerRoman"/>
+      <w:lvlText w:val="%9."/>
+      <w:lvlJc w:val="right"/>
+      <w:pPr>
+        <w:ind w:left="6480" w:hanging="180"/>
+      </w:pPr>
+    </w:lvl>
+  </w:abstractNum>
+  <w:abstractNum w:abstractNumId="3" w15:restartNumberingAfterBreak="0">
     <w:nsid w:val="187316FB"/>
     <w:multiLevelType w:val="hybridMultilevel"/>
     <w:tmpl w:val="C3AE79CC"/>
@@ -14938,7 +15040,7 @@
       </w:pPr>
     </w:lvl>
   </w:abstractNum>
-  <w:abstractNum w:abstractNumId="3" w15:restartNumberingAfterBreak="0">
+  <w:abstractNum w:abstractNumId="4" w15:restartNumberingAfterBreak="0">
     <w:nsid w:val="1ADF0759"/>
     <w:multiLevelType w:val="hybridMultilevel"/>
     <w:tmpl w:val="186420A6"/>
@@ -15024,7 +15126,7 @@
       </w:pPr>
     </w:lvl>
   </w:abstractNum>
-  <w:abstractNum w:abstractNumId="4" w15:restartNumberingAfterBreak="0">
+  <w:abstractNum w:abstractNumId="5" w15:restartNumberingAfterBreak="0">
     <w:nsid w:val="1E166D13"/>
     <w:multiLevelType w:val="hybridMultilevel"/>
     <w:tmpl w:val="6EA06CD6"/>
@@ -15137,7 +15239,7 @@
       </w:rPr>
     </w:lvl>
   </w:abstractNum>
-  <w:abstractNum w:abstractNumId="5" w15:restartNumberingAfterBreak="0">
+  <w:abstractNum w:abstractNumId="6" w15:restartNumberingAfterBreak="0">
     <w:nsid w:val="22F11D6F"/>
     <w:multiLevelType w:val="hybridMultilevel"/>
     <w:tmpl w:val="E138D0F2"/>
@@ -15223,7 +15325,7 @@
       </w:pPr>
     </w:lvl>
   </w:abstractNum>
-  <w:abstractNum w:abstractNumId="6" w15:restartNumberingAfterBreak="0">
+  <w:abstractNum w:abstractNumId="7" w15:restartNumberingAfterBreak="0">
     <w:nsid w:val="28132DE6"/>
     <w:multiLevelType w:val="hybridMultilevel"/>
     <w:tmpl w:val="2DE290A4"/>
@@ -15309,7 +15411,7 @@
       </w:pPr>
     </w:lvl>
   </w:abstractNum>
-  <w:abstractNum w:abstractNumId="7" w15:restartNumberingAfterBreak="0">
+  <w:abstractNum w:abstractNumId="8" w15:restartNumberingAfterBreak="0">
     <w:nsid w:val="2EB75F53"/>
     <w:multiLevelType w:val="hybridMultilevel"/>
     <w:tmpl w:val="28349740"/>
@@ -15398,7 +15500,7 @@
       </w:pPr>
     </w:lvl>
   </w:abstractNum>
-  <w:abstractNum w:abstractNumId="8" w15:restartNumberingAfterBreak="0">
+  <w:abstractNum w:abstractNumId="9" w15:restartNumberingAfterBreak="0">
     <w:nsid w:val="2FD77546"/>
     <w:multiLevelType w:val="hybridMultilevel"/>
     <w:tmpl w:val="227A10BA"/>
@@ -15487,7 +15589,7 @@
       </w:pPr>
     </w:lvl>
   </w:abstractNum>
-  <w:abstractNum w:abstractNumId="9" w15:restartNumberingAfterBreak="0">
+  <w:abstractNum w:abstractNumId="10" w15:restartNumberingAfterBreak="0">
     <w:nsid w:val="31DF78B3"/>
     <w:multiLevelType w:val="hybridMultilevel"/>
     <w:tmpl w:val="E8DAB262"/>
@@ -15576,7 +15678,7 @@
       </w:pPr>
     </w:lvl>
   </w:abstractNum>
-  <w:abstractNum w:abstractNumId="10" w15:restartNumberingAfterBreak="0">
+  <w:abstractNum w:abstractNumId="11" w15:restartNumberingAfterBreak="0">
     <w:nsid w:val="393D23BD"/>
     <w:multiLevelType w:val="hybridMultilevel"/>
     <w:tmpl w:val="284C4474"/>
@@ -15665,7 +15767,7 @@
       </w:pPr>
     </w:lvl>
   </w:abstractNum>
-  <w:abstractNum w:abstractNumId="11" w15:restartNumberingAfterBreak="0">
+  <w:abstractNum w:abstractNumId="12" w15:restartNumberingAfterBreak="0">
     <w:nsid w:val="3D035AA9"/>
     <w:multiLevelType w:val="hybridMultilevel"/>
     <w:tmpl w:val="8BC474CE"/>
@@ -15754,7 +15856,7 @@
       </w:pPr>
     </w:lvl>
   </w:abstractNum>
-  <w:abstractNum w:abstractNumId="12" w15:restartNumberingAfterBreak="0">
+  <w:abstractNum w:abstractNumId="13" w15:restartNumberingAfterBreak="0">
     <w:nsid w:val="3D1A48D0"/>
     <w:multiLevelType w:val="multilevel"/>
     <w:tmpl w:val="4B988D9C"/>
@@ -15869,7 +15971,7 @@
       </w:rPr>
     </w:lvl>
   </w:abstractNum>
-  <w:abstractNum w:abstractNumId="13" w15:restartNumberingAfterBreak="0">
+  <w:abstractNum w:abstractNumId="14" w15:restartNumberingAfterBreak="0">
     <w:nsid w:val="45D0037C"/>
     <w:multiLevelType w:val="hybridMultilevel"/>
     <w:tmpl w:val="ADBEDE68"/>
@@ -15955,7 +16057,7 @@
       </w:pPr>
     </w:lvl>
   </w:abstractNum>
-  <w:abstractNum w:abstractNumId="14" w15:restartNumberingAfterBreak="0">
+  <w:abstractNum w:abstractNumId="15" w15:restartNumberingAfterBreak="0">
     <w:nsid w:val="4973767E"/>
     <w:multiLevelType w:val="hybridMultilevel"/>
     <w:tmpl w:val="349CA030"/>
@@ -16041,7 +16143,7 @@
       </w:pPr>
     </w:lvl>
   </w:abstractNum>
-  <w:abstractNum w:abstractNumId="15" w15:restartNumberingAfterBreak="0">
+  <w:abstractNum w:abstractNumId="16" w15:restartNumberingAfterBreak="0">
     <w:nsid w:val="4D393817"/>
     <w:multiLevelType w:val="hybridMultilevel"/>
     <w:tmpl w:val="14F2006A"/>
@@ -16127,7 +16229,7 @@
       </w:pPr>
     </w:lvl>
   </w:abstractNum>
-  <w:abstractNum w:abstractNumId="16" w15:restartNumberingAfterBreak="0">
+  <w:abstractNum w:abstractNumId="17" w15:restartNumberingAfterBreak="0">
     <w:nsid w:val="541C00DC"/>
     <w:multiLevelType w:val="hybridMultilevel"/>
     <w:tmpl w:val="4E8845DA"/>
@@ -16216,7 +16318,7 @@
       </w:pPr>
     </w:lvl>
   </w:abstractNum>
-  <w:abstractNum w:abstractNumId="17" w15:restartNumberingAfterBreak="0">
+  <w:abstractNum w:abstractNumId="18" w15:restartNumberingAfterBreak="0">
     <w:nsid w:val="54AF1826"/>
     <w:multiLevelType w:val="hybridMultilevel"/>
     <w:tmpl w:val="0AA6FC54"/>
@@ -16305,7 +16407,7 @@
       </w:pPr>
     </w:lvl>
   </w:abstractNum>
-  <w:abstractNum w:abstractNumId="18" w15:restartNumberingAfterBreak="0">
+  <w:abstractNum w:abstractNumId="19" w15:restartNumberingAfterBreak="0">
     <w:nsid w:val="60FD19D9"/>
     <w:multiLevelType w:val="hybridMultilevel"/>
     <w:tmpl w:val="9E5809C8"/>
@@ -16391,7 +16493,7 @@
       </w:pPr>
     </w:lvl>
   </w:abstractNum>
-  <w:abstractNum w:abstractNumId="19" w15:restartNumberingAfterBreak="0">
+  <w:abstractNum w:abstractNumId="20" w15:restartNumberingAfterBreak="0">
     <w:nsid w:val="689601A0"/>
     <w:multiLevelType w:val="hybridMultilevel"/>
     <w:tmpl w:val="01EE5E74"/>
@@ -16504,7 +16606,7 @@
       </w:rPr>
     </w:lvl>
   </w:abstractNum>
-  <w:abstractNum w:abstractNumId="20" w15:restartNumberingAfterBreak="0">
+  <w:abstractNum w:abstractNumId="21" w15:restartNumberingAfterBreak="0">
     <w:nsid w:val="69B92A56"/>
     <w:multiLevelType w:val="hybridMultilevel"/>
     <w:tmpl w:val="1F1484C6"/>
@@ -16591,7 +16693,7 @@
       </w:pPr>
     </w:lvl>
   </w:abstractNum>
-  <w:abstractNum w:abstractNumId="21" w15:restartNumberingAfterBreak="0">
+  <w:abstractNum w:abstractNumId="22" w15:restartNumberingAfterBreak="0">
     <w:nsid w:val="75615967"/>
     <w:multiLevelType w:val="hybridMultilevel"/>
     <w:tmpl w:val="FFFFFFFF"/>
@@ -16677,7 +16779,7 @@
       </w:pPr>
     </w:lvl>
   </w:abstractNum>
-  <w:abstractNum w:abstractNumId="22" w15:restartNumberingAfterBreak="0">
+  <w:abstractNum w:abstractNumId="23" w15:restartNumberingAfterBreak="0">
     <w:nsid w:val="77595960"/>
     <w:multiLevelType w:val="multilevel"/>
     <w:tmpl w:val="D2D6D7D6"/>
@@ -16809,73 +16911,76 @@
     </w:lvl>
   </w:abstractNum>
   <w:num w:numId="1">
-    <w:abstractNumId w:val="20"/>
+    <w:abstractNumId w:val="21"/>
   </w:num>
   <w:num w:numId="2">
-    <w:abstractNumId w:val="6"/>
+    <w:abstractNumId w:val="7"/>
   </w:num>
   <w:num w:numId="3">
-    <w:abstractNumId w:val="13"/>
+    <w:abstractNumId w:val="14"/>
   </w:num>
   <w:num w:numId="4">
-    <w:abstractNumId w:val="21"/>
+    <w:abstractNumId w:val="22"/>
   </w:num>
   <w:num w:numId="5">
-    <w:abstractNumId w:val="8"/>
+    <w:abstractNumId w:val="9"/>
   </w:num>
   <w:num w:numId="6">
     <w:abstractNumId w:val="1"/>
   </w:num>
   <w:num w:numId="7">
-    <w:abstractNumId w:val="2"/>
+    <w:abstractNumId w:val="3"/>
   </w:num>
   <w:num w:numId="8">
     <w:abstractNumId w:val="0"/>
   </w:num>
   <w:num w:numId="9">
-    <w:abstractNumId w:val="22"/>
+    <w:abstractNumId w:val="23"/>
   </w:num>
   <w:num w:numId="10">
+    <w:abstractNumId w:val="11"/>
+  </w:num>
+  <w:num w:numId="11">
+    <w:abstractNumId w:val="16"/>
+  </w:num>
+  <w:num w:numId="12">
+    <w:abstractNumId w:val="13"/>
+  </w:num>
+  <w:num w:numId="13">
+    <w:abstractNumId w:val="17"/>
+  </w:num>
+  <w:num w:numId="14">
+    <w:abstractNumId w:val="5"/>
+  </w:num>
+  <w:num w:numId="15">
+    <w:abstractNumId w:val="20"/>
+  </w:num>
+  <w:num w:numId="16">
+    <w:abstractNumId w:val="4"/>
+  </w:num>
+  <w:num w:numId="17">
+    <w:abstractNumId w:val="15"/>
+  </w:num>
+  <w:num w:numId="18">
+    <w:abstractNumId w:val="6"/>
+  </w:num>
+  <w:num w:numId="19">
+    <w:abstractNumId w:val="12"/>
+  </w:num>
+  <w:num w:numId="20">
+    <w:abstractNumId w:val="8"/>
+  </w:num>
+  <w:num w:numId="21">
+    <w:abstractNumId w:val="18"/>
+  </w:num>
+  <w:num w:numId="22">
+    <w:abstractNumId w:val="19"/>
+  </w:num>
+  <w:num w:numId="23">
     <w:abstractNumId w:val="10"/>
   </w:num>
-  <w:num w:numId="11">
-    <w:abstractNumId w:val="15"/>
-  </w:num>
-  <w:num w:numId="12">
-    <w:abstractNumId w:val="12"/>
-  </w:num>
-  <w:num w:numId="13">
-    <w:abstractNumId w:val="16"/>
-  </w:num>
-  <w:num w:numId="14">
-    <w:abstractNumId w:val="4"/>
-  </w:num>
-  <w:num w:numId="15">
-    <w:abstractNumId w:val="19"/>
-  </w:num>
-  <w:num w:numId="16">
-    <w:abstractNumId w:val="3"/>
-  </w:num>
-  <w:num w:numId="17">
-    <w:abstractNumId w:val="14"/>
-  </w:num>
-  <w:num w:numId="18">
-    <w:abstractNumId w:val="5"/>
-  </w:num>
-  <w:num w:numId="19">
-    <w:abstractNumId w:val="11"/>
-  </w:num>
-  <w:num w:numId="20">
-    <w:abstractNumId w:val="7"/>
-  </w:num>
-  <w:num w:numId="21">
-    <w:abstractNumId w:val="17"/>
-  </w:num>
-  <w:num w:numId="22">
-    <w:abstractNumId w:val="18"/>
-  </w:num>
-  <w:num w:numId="23">
-    <w:abstractNumId w:val="9"/>
+  <w:num w:numId="24">
+    <w:abstractNumId w:val="2"/>
   </w:num>
 </w:numbering>
 </file>
@@ -17924,7 +18029,7 @@
 </file>
 
 <file path=customXml/itemProps1.xml><?xml version="1.0" encoding="utf-8"?>
-<ds:datastoreItem xmlns:ds="http://schemas.openxmlformats.org/officeDocument/2006/customXml" ds:itemID="{F3621B83-4A08-40C3-B6F9-6FB5A22CC48B}">
+<ds:datastoreItem xmlns:ds="http://schemas.openxmlformats.org/officeDocument/2006/customXml" ds:itemID="{91DC6457-F0C3-42F4-A3E8-A04A2CB67015}">
   <ds:schemaRefs>
     <ds:schemaRef ds:uri="http://schemas.openxmlformats.org/officeDocument/2006/bibliography"/>
   </ds:schemaRefs>

</xml_diff>

<commit_message>
updated the mmitss field deployment and simulation deployment files
</commit_message>
<xml_diff>
--- a/docs/mmitss-deployment/mmitss-simulation-deployment.docx
+++ b/docs/mmitss-deployment/mmitss-simulation-deployment.docx
@@ -133,7 +133,7 @@
               </wp:anchor>
             </w:drawing>
           </mc:Choice>
-          <mc:Fallback xmlns:a14="http://schemas.microsoft.com/office/drawing/2010/main" xmlns:a16="http://schemas.microsoft.com/office/drawing/2014/main" xmlns:pic="http://schemas.openxmlformats.org/drawingml/2006/picture" xmlns:a="http://schemas.openxmlformats.org/drawingml/2006/main" xmlns:w16="http://schemas.microsoft.com/office/word/2018/wordml" xmlns:w16cex="http://schemas.microsoft.com/office/word/2018/wordml/cex" xmlns:w16cid="http://schemas.microsoft.com/office/word/2016/wordml/cid" xmlns:am3d="http://schemas.microsoft.com/office/drawing/2017/model3d" xmlns:aink="http://schemas.microsoft.com/office/drawing/2016/ink" xmlns:cx8="http://schemas.microsoft.com/office/drawing/2016/5/14/chartex" xmlns:cx7="http://schemas.microsoft.com/office/drawing/2016/5/13/chartex" xmlns:cx6="http://schemas.microsoft.com/office/drawing/2016/5/12/chartex" xmlns:cx5="http://schemas.microsoft.com/office/drawing/2016/5/11/chartex" xmlns:cx4="http://schemas.microsoft.com/office/drawing/2016/5/10/chartex" xmlns:cx3="http://schemas.microsoft.com/office/drawing/2016/5/9/chartex" xmlns:cx2="http://schemas.microsoft.com/office/drawing/2015/10/21/chartex">
+          <mc:Fallback xmlns:cx2="http://schemas.microsoft.com/office/drawing/2015/10/21/chartex" xmlns:cx3="http://schemas.microsoft.com/office/drawing/2016/5/9/chartex" xmlns:cx4="http://schemas.microsoft.com/office/drawing/2016/5/10/chartex" xmlns:cx5="http://schemas.microsoft.com/office/drawing/2016/5/11/chartex" xmlns:cx6="http://schemas.microsoft.com/office/drawing/2016/5/12/chartex" xmlns:cx7="http://schemas.microsoft.com/office/drawing/2016/5/13/chartex" xmlns:cx8="http://schemas.microsoft.com/office/drawing/2016/5/14/chartex" xmlns:aink="http://schemas.microsoft.com/office/drawing/2016/ink" xmlns:am3d="http://schemas.microsoft.com/office/drawing/2017/model3d" xmlns:w16cid="http://schemas.microsoft.com/office/word/2016/wordml/cid" xmlns:w16cex="http://schemas.microsoft.com/office/word/2018/wordml/cex" xmlns:w16="http://schemas.microsoft.com/office/word/2018/wordml" xmlns:a="http://schemas.openxmlformats.org/drawingml/2006/main" xmlns:pic="http://schemas.openxmlformats.org/drawingml/2006/picture" xmlns:a16="http://schemas.microsoft.com/office/drawing/2014/main" xmlns:a14="http://schemas.microsoft.com/office/drawing/2010/main">
             <w:pict w14:anchorId="1C72CCEA">
               <v:group id="Group 11" style="position:absolute;margin-left:0;margin-top:4.65pt;width:338.7pt;height:42.45pt;z-index:251659264;mso-position-horizontal:center;mso-position-horizontal-relative:margin" coordsize="43014,5391" o:spid="_x0000_s1026" w14:anchorId="31324C2F" o:gfxdata="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">
                 <v:shapetype id="_x0000_t75" coordsize="21600,21600" filled="f" stroked="f" o:spt="75" o:preferrelative="t" path="m@4@5l@4@11@9@11@9@5xe">
@@ -10655,7 +10655,6 @@
         <w:rPr>
           <w:rFonts w:ascii="Courier New" w:hAnsi="Courier New" w:cs="Courier New"/>
           <w:sz w:val="20"/>
-          <w:highlight w:val="yellow"/>
         </w:rPr>
         <w:t>"</w:t>
       </w:r>
@@ -10664,7 +10663,6 @@
         <w:rPr>
           <w:rFonts w:ascii="Courier New" w:hAnsi="Courier New" w:cs="Courier New"/>
           <w:sz w:val="20"/>
-          <w:highlight w:val="yellow"/>
         </w:rPr>
         <w:t>HostIp</w:t>
       </w:r>
@@ -10673,7 +10671,6 @@
         <w:rPr>
           <w:rFonts w:ascii="Courier New" w:hAnsi="Courier New" w:cs="Courier New"/>
           <w:sz w:val="20"/>
-          <w:highlight w:val="yellow"/>
         </w:rPr>
         <w:t>": "</w:t>
       </w:r>
@@ -10683,7 +10680,6 @@
           <w:rFonts w:ascii="Courier New" w:eastAsia="Times New Roman" w:hAnsi="Courier New" w:cs="Courier New"/>
           <w:sz w:val="20"/>
           <w:szCs w:val="20"/>
-          <w:highlight w:val="yellow"/>
         </w:rPr>
         <w:t>xxx.xxx.xxx.xxx</w:t>
       </w:r>
@@ -10692,7 +10688,6 @@
         <w:rPr>
           <w:rFonts w:ascii="Courier New" w:hAnsi="Courier New" w:cs="Courier New"/>
           <w:sz w:val="20"/>
-          <w:highlight w:val="yellow"/>
         </w:rPr>
         <w:t>",</w:t>
       </w:r>
@@ -10762,14 +10757,12 @@
         <w:rPr>
           <w:rFonts w:ascii="Courier New" w:hAnsi="Courier New" w:cs="Courier New"/>
           <w:sz w:val="20"/>
-          <w:highlight w:val="yellow"/>
-        </w:rPr>
-      </w:pPr>
-      <w:r>
-        <w:rPr>
-          <w:rFonts w:ascii="Courier New" w:hAnsi="Courier New" w:cs="Courier New"/>
-          <w:sz w:val="20"/>
-          <w:highlight w:val="yellow"/>
+        </w:rPr>
+      </w:pPr>
+      <w:r>
+        <w:rPr>
+          <w:rFonts w:ascii="Courier New" w:hAnsi="Courier New" w:cs="Courier New"/>
+          <w:sz w:val="20"/>
         </w:rPr>
         <w:t>"</w:t>
       </w:r>
@@ -10778,7 +10771,6 @@
         <w:rPr>
           <w:rFonts w:ascii="Courier New" w:hAnsi="Courier New" w:cs="Courier New"/>
           <w:sz w:val="20"/>
-          <w:highlight w:val="yellow"/>
         </w:rPr>
         <w:t>IntersectionName</w:t>
       </w:r>
@@ -10787,7 +10779,6 @@
         <w:rPr>
           <w:rFonts w:ascii="Courier New" w:hAnsi="Courier New" w:cs="Courier New"/>
           <w:sz w:val="20"/>
-          <w:highlight w:val="yellow"/>
         </w:rPr>
         <w:t>": "xxx",</w:t>
       </w:r>
@@ -10799,14 +10790,12 @@
         <w:rPr>
           <w:rFonts w:ascii="Courier New" w:hAnsi="Courier New" w:cs="Courier New"/>
           <w:sz w:val="20"/>
-          <w:highlight w:val="yellow"/>
-        </w:rPr>
-      </w:pPr>
-      <w:r>
-        <w:rPr>
-          <w:rFonts w:ascii="Courier New" w:hAnsi="Courier New" w:cs="Courier New"/>
-          <w:sz w:val="20"/>
-          <w:highlight w:val="yellow"/>
+        </w:rPr>
+      </w:pPr>
+      <w:r>
+        <w:rPr>
+          <w:rFonts w:ascii="Courier New" w:hAnsi="Courier New" w:cs="Courier New"/>
+          <w:sz w:val="20"/>
         </w:rPr>
         <w:t>"MapPayload":</w:t>
       </w:r>
@@ -10814,7 +10803,6 @@
         <w:rPr>
           <w:rFonts w:ascii="Courier New" w:hAnsi="Courier New" w:cs="Courier New"/>
           <w:sz w:val="20"/>
-          <w:highlight w:val="yellow"/>
         </w:rPr>
         <w:t>001283fe38083020315abe2149d0eecf1800a0000271c4fcbd028280",</w:t>
       </w:r>
@@ -10832,7 +10820,6 @@
         <w:rPr>
           <w:rFonts w:ascii="Courier New" w:hAnsi="Courier New" w:cs="Courier New"/>
           <w:sz w:val="20"/>
-          <w:highlight w:val="yellow"/>
         </w:rPr>
         <w:t>"</w:t>
       </w:r>
@@ -10841,7 +10828,6 @@
         <w:rPr>
           <w:rFonts w:ascii="Courier New" w:hAnsi="Courier New" w:cs="Courier New"/>
           <w:sz w:val="20"/>
-          <w:highlight w:val="yellow"/>
         </w:rPr>
         <w:t>IntersectionID</w:t>
       </w:r>
@@ -10851,7 +10837,6 @@
         <w:rPr>
           <w:rFonts w:ascii="Courier New" w:hAnsi="Courier New" w:cs="Courier New"/>
           <w:sz w:val="20"/>
-          <w:highlight w:val="yellow"/>
         </w:rPr>
         <w:t>" :</w:t>
       </w:r>
@@ -10860,7 +10845,6 @@
         <w:rPr>
           <w:rFonts w:ascii="Courier New" w:hAnsi="Courier New" w:cs="Courier New"/>
           <w:sz w:val="20"/>
-          <w:highlight w:val="yellow"/>
         </w:rPr>
         <w:t xml:space="preserve"> XXXX</w:t>
       </w:r>
@@ -10868,7 +10852,6 @@
         <w:rPr>
           <w:rFonts w:ascii="Courier New" w:hAnsi="Courier New" w:cs="Courier New"/>
           <w:sz w:val="20"/>
-          <w:highlight w:val="yellow"/>
         </w:rPr>
         <w:t>,</w:t>
       </w:r>
@@ -10954,15 +10937,7 @@
           <w:sz w:val="20"/>
           <w:szCs w:val="20"/>
         </w:rPr>
-        <w:t>xxx.xxx.xxx.xy</w:t>
-      </w:r>
-      <w:r>
-        <w:rPr>
-          <w:rFonts w:ascii="Courier New" w:eastAsia="Times New Roman" w:hAnsi="Courier New" w:cs="Courier New"/>
-          <w:sz w:val="20"/>
-          <w:szCs w:val="20"/>
-        </w:rPr>
-        <w:t>x</w:t>
+        <w:t>xxx.xxx.xxx.xyx</w:t>
       </w:r>
       <w:proofErr w:type="spellEnd"/>
       <w:r>
@@ -11012,23 +10987,7 @@
           <w:sz w:val="20"/>
           <w:szCs w:val="20"/>
         </w:rPr>
-        <w:t>xxx.xxx.xxx.</w:t>
-      </w:r>
-      <w:r>
-        <w:rPr>
-          <w:rFonts w:ascii="Courier New" w:eastAsia="Times New Roman" w:hAnsi="Courier New" w:cs="Courier New"/>
-          <w:sz w:val="20"/>
-          <w:szCs w:val="20"/>
-        </w:rPr>
-        <w:t>y</w:t>
-      </w:r>
-      <w:r>
-        <w:rPr>
-          <w:rFonts w:ascii="Courier New" w:eastAsia="Times New Roman" w:hAnsi="Courier New" w:cs="Courier New"/>
-          <w:sz w:val="20"/>
-          <w:szCs w:val="20"/>
-        </w:rPr>
-        <w:t>xx</w:t>
+        <w:t>xxx.xxx.xxx.yxx</w:t>
       </w:r>
       <w:proofErr w:type="spellEnd"/>
       <w:r>
@@ -11045,22 +11004,14 @@
         <w:rPr>
           <w:rFonts w:ascii="Courier New" w:hAnsi="Courier New" w:cs="Courier New"/>
           <w:sz w:val="20"/>
-          <w:highlight w:val="green"/>
-        </w:rPr>
-      </w:pPr>
-      <w:r>
-        <w:rPr>
-          <w:rFonts w:ascii="Courier New" w:hAnsi="Courier New" w:cs="Courier New"/>
-          <w:sz w:val="20"/>
-        </w:rPr>
-        <w:tab/>
-      </w:r>
-      <w:r>
-        <w:rPr>
-          <w:rFonts w:ascii="Courier New" w:hAnsi="Courier New" w:cs="Courier New"/>
-          <w:sz w:val="20"/>
-          <w:highlight w:val="green"/>
-        </w:rPr>
+        </w:rPr>
+      </w:pPr>
+      <w:r>
+        <w:rPr>
+          <w:rFonts w:ascii="Courier New" w:hAnsi="Courier New" w:cs="Courier New"/>
+          <w:sz w:val="20"/>
+        </w:rPr>
+        <w:tab/>
         <w:t>"</w:t>
       </w:r>
       <w:proofErr w:type="spellStart"/>
@@ -11068,7 +11019,6 @@
         <w:rPr>
           <w:rFonts w:ascii="Courier New" w:hAnsi="Courier New" w:cs="Courier New"/>
           <w:sz w:val="20"/>
-          <w:highlight w:val="green"/>
         </w:rPr>
         <w:t>MessageDistributorIP</w:t>
       </w:r>
@@ -11077,7 +11027,6 @@
         <w:rPr>
           <w:rFonts w:ascii="Courier New" w:hAnsi="Courier New" w:cs="Courier New"/>
           <w:sz w:val="20"/>
-          <w:highlight w:val="green"/>
         </w:rPr>
         <w:t xml:space="preserve">": </w:t>
       </w:r>
@@ -11086,7 +11035,6 @@
         <w:rPr>
           <w:rFonts w:ascii="Courier New" w:hAnsi="Courier New" w:cs="Courier New"/>
           <w:sz w:val="20"/>
-          <w:highlight w:val="green"/>
         </w:rPr>
         <w:t>"</w:t>
       </w:r>
@@ -11094,7 +11042,6 @@
         <w:rPr>
           <w:rFonts w:ascii="Courier New" w:hAnsi="Courier New" w:cs="Courier New"/>
           <w:sz w:val="20"/>
-          <w:highlight w:val="green"/>
         </w:rPr>
         <w:t xml:space="preserve"> </w:t>
       </w:r>
@@ -11104,7 +11051,6 @@
           <w:rFonts w:ascii="Courier New" w:eastAsia="Times New Roman" w:hAnsi="Courier New" w:cs="Courier New"/>
           <w:sz w:val="20"/>
           <w:szCs w:val="20"/>
-          <w:highlight w:val="green"/>
         </w:rPr>
         <w:t>xxx.xxx.xxx.zzz</w:t>
       </w:r>
@@ -11114,7 +11060,6 @@
         <w:rPr>
           <w:rFonts w:ascii="Courier New" w:hAnsi="Courier New" w:cs="Courier New"/>
           <w:sz w:val="20"/>
-          <w:highlight w:val="green"/>
         </w:rPr>
         <w:t xml:space="preserve"> </w:t>
       </w:r>
@@ -11122,7 +11067,6 @@
         <w:rPr>
           <w:rFonts w:ascii="Courier New" w:hAnsi="Courier New" w:cs="Courier New"/>
           <w:sz w:val="20"/>
-          <w:highlight w:val="green"/>
         </w:rPr>
         <w:t>",</w:t>
       </w:r>
@@ -11141,13 +11085,6 @@
           <w:sz w:val="20"/>
         </w:rPr>
         <w:tab/>
-      </w:r>
-      <w:r>
-        <w:rPr>
-          <w:rFonts w:ascii="Courier New" w:hAnsi="Courier New" w:cs="Courier New"/>
-          <w:sz w:val="20"/>
-          <w:highlight w:val="green"/>
-        </w:rPr>
         <w:t>"</w:t>
       </w:r>
       <w:proofErr w:type="spellStart"/>
@@ -11155,7 +11092,6 @@
         <w:rPr>
           <w:rFonts w:ascii="Courier New" w:hAnsi="Courier New" w:cs="Courier New"/>
           <w:sz w:val="20"/>
-          <w:highlight w:val="green"/>
         </w:rPr>
         <w:t>PriorityRequestGeneratorServerIP</w:t>
       </w:r>
@@ -11164,7 +11100,6 @@
         <w:rPr>
           <w:rFonts w:ascii="Courier New" w:hAnsi="Courier New" w:cs="Courier New"/>
           <w:sz w:val="20"/>
-          <w:highlight w:val="green"/>
         </w:rPr>
         <w:t>": "</w:t>
       </w:r>
@@ -11174,7 +11109,6 @@
           <w:rFonts w:ascii="Courier New" w:eastAsia="Times New Roman" w:hAnsi="Courier New" w:cs="Courier New"/>
           <w:sz w:val="20"/>
           <w:szCs w:val="20"/>
-          <w:highlight w:val="green"/>
         </w:rPr>
         <w:t>xxx.xxx.xxx.zzz</w:t>
       </w:r>
@@ -11183,7 +11117,6 @@
         <w:rPr>
           <w:rFonts w:ascii="Courier New" w:hAnsi="Courier New" w:cs="Courier New"/>
           <w:sz w:val="20"/>
-          <w:highlight w:val="green"/>
         </w:rPr>
         <w:t>",</w:t>
       </w:r>
@@ -13377,13 +13310,6 @@
           <w:sz w:val="20"/>
         </w:rPr>
         <w:tab/>
-      </w:r>
-      <w:r>
-        <w:rPr>
-          <w:rFonts w:ascii="Courier New" w:hAnsi="Courier New" w:cs="Courier New"/>
-          <w:sz w:val="20"/>
-          <w:highlight w:val="yellow"/>
-        </w:rPr>
         <w:t>"</w:t>
       </w:r>
       <w:proofErr w:type="spellStart"/>
@@ -13391,7 +13317,6 @@
         <w:rPr>
           <w:rFonts w:ascii="Courier New" w:hAnsi="Courier New" w:cs="Courier New"/>
           <w:sz w:val="20"/>
-          <w:highlight w:val="yellow"/>
         </w:rPr>
         <w:t>IpAddress</w:t>
       </w:r>
@@ -13400,7 +13325,6 @@
         <w:rPr>
           <w:rFonts w:ascii="Courier New" w:hAnsi="Courier New" w:cs="Courier New"/>
           <w:sz w:val="20"/>
-          <w:highlight w:val="yellow"/>
         </w:rPr>
         <w:t xml:space="preserve">": </w:t>
       </w:r>
@@ -13409,7 +13333,6 @@
         <w:rPr>
           <w:rFonts w:ascii="Courier New" w:hAnsi="Courier New" w:cs="Courier New"/>
           <w:sz w:val="20"/>
-          <w:highlight w:val="yellow"/>
         </w:rPr>
         <w:t>"</w:t>
       </w:r>
@@ -13418,7 +13341,6 @@
           <w:rFonts w:ascii="Courier New" w:eastAsia="Times New Roman" w:hAnsi="Courier New" w:cs="Courier New"/>
           <w:sz w:val="20"/>
           <w:szCs w:val="20"/>
-          <w:highlight w:val="yellow"/>
         </w:rPr>
         <w:t xml:space="preserve"> </w:t>
       </w:r>
@@ -13428,18 +13350,8 @@
           <w:rFonts w:ascii="Courier New" w:eastAsia="Times New Roman" w:hAnsi="Courier New" w:cs="Courier New"/>
           <w:sz w:val="20"/>
           <w:szCs w:val="20"/>
-          <w:highlight w:val="yellow"/>
-        </w:rPr>
-        <w:t>xxx.xxx.xxx.</w:t>
-      </w:r>
-      <w:r>
-        <w:rPr>
-          <w:rFonts w:ascii="Courier New" w:eastAsia="Times New Roman" w:hAnsi="Courier New" w:cs="Courier New"/>
-          <w:sz w:val="20"/>
-          <w:szCs w:val="20"/>
-          <w:highlight w:val="yellow"/>
-        </w:rPr>
-        <w:t>yyy</w:t>
+        </w:rPr>
+        <w:t>xxx.xxx.xxx.yyy</w:t>
       </w:r>
       <w:proofErr w:type="spellEnd"/>
       <w:proofErr w:type="gramEnd"/>
@@ -13447,7 +13359,6 @@
         <w:rPr>
           <w:rFonts w:ascii="Courier New" w:hAnsi="Courier New" w:cs="Courier New"/>
           <w:sz w:val="20"/>
-          <w:highlight w:val="yellow"/>
         </w:rPr>
         <w:t>",</w:t>
       </w:r>
@@ -13473,13 +13384,6 @@
           <w:sz w:val="20"/>
         </w:rPr>
         <w:tab/>
-      </w:r>
-      <w:r>
-        <w:rPr>
-          <w:rFonts w:ascii="Courier New" w:hAnsi="Courier New" w:cs="Courier New"/>
-          <w:sz w:val="20"/>
-          <w:highlight w:val="yellow"/>
-        </w:rPr>
         <w:t>"</w:t>
       </w:r>
       <w:proofErr w:type="spellStart"/>
@@ -13487,7 +13391,6 @@
         <w:rPr>
           <w:rFonts w:ascii="Courier New" w:hAnsi="Courier New" w:cs="Courier New"/>
           <w:sz w:val="20"/>
-          <w:highlight w:val="yellow"/>
         </w:rPr>
         <w:t>NtcipPort</w:t>
       </w:r>
@@ -13496,7 +13399,6 @@
         <w:rPr>
           <w:rFonts w:ascii="Courier New" w:hAnsi="Courier New" w:cs="Courier New"/>
           <w:sz w:val="20"/>
-          <w:highlight w:val="yellow"/>
         </w:rPr>
         <w:t>": 502,</w:t>
       </w:r>
@@ -13562,13 +13464,6 @@
           <w:sz w:val="20"/>
         </w:rPr>
         <w:tab/>
-      </w:r>
-      <w:r>
-        <w:rPr>
-          <w:rFonts w:ascii="Courier New" w:hAnsi="Courier New" w:cs="Courier New"/>
-          <w:sz w:val="20"/>
-          <w:highlight w:val="yellow"/>
-        </w:rPr>
         <w:t>"</w:t>
       </w:r>
       <w:proofErr w:type="spellStart"/>
@@ -13576,7 +13471,6 @@
         <w:rPr>
           <w:rFonts w:ascii="Courier New" w:hAnsi="Courier New" w:cs="Courier New"/>
           <w:sz w:val="20"/>
-          <w:highlight w:val="yellow"/>
         </w:rPr>
         <w:t>NtcipBackupTime_sec</w:t>
       </w:r>
@@ -13585,7 +13479,6 @@
         <w:rPr>
           <w:rFonts w:ascii="Courier New" w:hAnsi="Courier New" w:cs="Courier New"/>
           <w:sz w:val="20"/>
-          <w:highlight w:val="yellow"/>
         </w:rPr>
         <w:t>": 300,</w:t>
       </w:r>
@@ -13616,7 +13509,6 @@
         <w:rPr>
           <w:rFonts w:ascii="Courier New" w:hAnsi="Courier New" w:cs="Courier New"/>
           <w:sz w:val="20"/>
-          <w:highlight w:val="yellow"/>
         </w:rPr>
         <w:t>"Vendor": "Econolite",</w:t>
       </w:r>
@@ -13647,7 +13539,6 @@
         <w:rPr>
           <w:rFonts w:ascii="Courier New" w:hAnsi="Courier New" w:cs="Courier New"/>
           <w:sz w:val="20"/>
-          <w:highlight w:val="yellow"/>
         </w:rPr>
         <w:t>"</w:t>
       </w:r>
@@ -13656,7 +13547,6 @@
         <w:rPr>
           <w:rFonts w:ascii="Courier New" w:hAnsi="Courier New" w:cs="Courier New"/>
           <w:sz w:val="20"/>
-          <w:highlight w:val="yellow"/>
         </w:rPr>
         <w:t>TimingPlanMib</w:t>
       </w:r>
@@ -13665,7 +13555,6 @@
         <w:rPr>
           <w:rFonts w:ascii="Courier New" w:hAnsi="Courier New" w:cs="Courier New"/>
           <w:sz w:val="20"/>
-          <w:highlight w:val="yellow"/>
         </w:rPr>
         <w:t>": "/</w:t>
       </w:r>
@@ -13674,7 +13563,6 @@
         <w:rPr>
           <w:rFonts w:ascii="Courier New" w:hAnsi="Courier New" w:cs="Courier New"/>
           <w:sz w:val="20"/>
-          <w:highlight w:val="yellow"/>
         </w:rPr>
         <w:t>nojournal</w:t>
       </w:r>
@@ -13683,7 +13571,6 @@
         <w:rPr>
           <w:rFonts w:ascii="Courier New" w:hAnsi="Courier New" w:cs="Courier New"/>
           <w:sz w:val="20"/>
-          <w:highlight w:val="yellow"/>
         </w:rPr>
         <w:t>/bin/EconoliteMib.py",</w:t>
       </w:r>
@@ -14602,7 +14489,6 @@
         </w:rPr>
         <w:t xml:space="preserve">a, specify </w:t>
       </w:r>
-      <w:bookmarkStart w:id="9" w:name="_GoBack"/>
       <w:r>
         <w:rPr>
           <w:rFonts w:ascii="Times New Roman" w:eastAsia="Times New Roman" w:hAnsi="Times New Roman" w:cs="Times New Roman"/>
@@ -14616,15 +14502,7 @@
           <w:rFonts w:ascii="Times New Roman" w:eastAsia="Times New Roman" w:hAnsi="Times New Roman" w:cs="Times New Roman"/>
           <w:sz w:val="24"/>
         </w:rPr>
-        <w:t xml:space="preserve"> </w:t>
-      </w:r>
-      <w:bookmarkEnd w:id="9"/>
-      <w:r>
-        <w:rPr>
-          <w:rFonts w:ascii="Times New Roman" w:eastAsia="Times New Roman" w:hAnsi="Times New Roman" w:cs="Times New Roman"/>
-          <w:sz w:val="24"/>
-        </w:rPr>
-        <w:t>in</w:t>
+        <w:t xml:space="preserve"> in</w:t>
       </w:r>
       <w:r>
         <w:rPr>
@@ -17283,7 +17161,6 @@
         <w:rPr>
           <w:rFonts w:ascii="Courier New" w:hAnsi="Courier New" w:cs="Courier New"/>
           <w:sz w:val="20"/>
-          <w:highlight w:val="yellow"/>
         </w:rPr>
         <w:t>daisy-</w:t>
       </w:r>
@@ -17292,7 +17169,6 @@
         <w:rPr>
           <w:rFonts w:ascii="Courier New" w:hAnsi="Courier New" w:cs="Courier New"/>
           <w:sz w:val="20"/>
-          <w:highlight w:val="yellow"/>
         </w:rPr>
         <w:t>gavilan</w:t>
       </w:r>
@@ -17302,7 +17178,6 @@
         <w:rPr>
           <w:rFonts w:ascii="Courier New" w:hAnsi="Courier New" w:cs="Courier New"/>
           <w:sz w:val="20"/>
-          <w:highlight w:val="yellow"/>
         </w:rPr>
         <w:t>:</w:t>
       </w:r>
@@ -17394,7 +17269,6 @@
         <w:rPr>
           <w:rFonts w:ascii="Courier New" w:hAnsi="Courier New" w:cs="Courier New"/>
           <w:sz w:val="20"/>
-          <w:highlight w:val="yellow"/>
         </w:rPr>
         <w:t>container_name</w:t>
       </w:r>
@@ -17403,7 +17277,6 @@
         <w:rPr>
           <w:rFonts w:ascii="Courier New" w:hAnsi="Courier New" w:cs="Courier New"/>
           <w:sz w:val="20"/>
-          <w:highlight w:val="yellow"/>
         </w:rPr>
         <w:t>: daisy-</w:t>
       </w:r>
@@ -17412,7 +17285,6 @@
         <w:rPr>
           <w:rFonts w:ascii="Courier New" w:hAnsi="Courier New" w:cs="Courier New"/>
           <w:sz w:val="20"/>
-          <w:highlight w:val="yellow"/>
         </w:rPr>
         <w:t>gavilan</w:t>
       </w:r>
@@ -17505,7 +17377,6 @@
         <w:rPr>
           <w:rFonts w:ascii="Courier New" w:hAnsi="Courier New" w:cs="Courier New"/>
           <w:sz w:val="20"/>
-          <w:highlight w:val="yellow"/>
         </w:rPr>
         <w:t>source</w:t>
       </w:r>
@@ -17514,7 +17385,6 @@
         <w:rPr>
           <w:rFonts w:ascii="Courier New" w:hAnsi="Courier New" w:cs="Courier New"/>
           <w:sz w:val="20"/>
-          <w:highlight w:val="yellow"/>
         </w:rPr>
         <w:t>: $MMITSS_ROOT/</w:t>
       </w:r>
@@ -17523,7 +17393,6 @@
         <w:rPr>
           <w:rFonts w:ascii="Courier New" w:hAnsi="Courier New" w:cs="Courier New"/>
           <w:sz w:val="20"/>
-          <w:highlight w:val="yellow"/>
         </w:rPr>
         <w:t>mmitss</w:t>
       </w:r>
@@ -17532,7 +17401,6 @@
         <w:rPr>
           <w:rFonts w:ascii="Courier New" w:hAnsi="Courier New" w:cs="Courier New"/>
           <w:sz w:val="20"/>
-          <w:highlight w:val="yellow"/>
         </w:rPr>
         <w:t>/bin/corridors/Anthem/Daisy-</w:t>
       </w:r>
@@ -17541,7 +17409,6 @@
         <w:rPr>
           <w:rFonts w:ascii="Courier New" w:hAnsi="Courier New" w:cs="Courier New"/>
           <w:sz w:val="20"/>
-          <w:highlight w:val="yellow"/>
         </w:rPr>
         <w:t>Gavilan</w:t>
       </w:r>
@@ -17550,7 +17417,6 @@
         <w:rPr>
           <w:rFonts w:ascii="Courier New" w:hAnsi="Courier New" w:cs="Courier New"/>
           <w:sz w:val="20"/>
-          <w:highlight w:val="yellow"/>
         </w:rPr>
         <w:t>/</w:t>
       </w:r>
@@ -17559,7 +17425,6 @@
         <w:rPr>
           <w:rFonts w:ascii="Courier New" w:hAnsi="Courier New" w:cs="Courier New"/>
           <w:sz w:val="20"/>
-          <w:highlight w:val="yellow"/>
         </w:rPr>
         <w:t>nojournal</w:t>
       </w:r>
@@ -17688,23 +17553,14 @@
           <w:rFonts w:ascii="Courier New" w:hAnsi="Courier New" w:cs="Courier New"/>
           <w:sz w:val="20"/>
         </w:rPr>
-        <w:t xml:space="preserve">                </w:t>
-      </w:r>
-      <w:r>
-        <w:rPr>
-          <w:rFonts w:ascii="Courier New" w:hAnsi="Courier New" w:cs="Courier New"/>
-          <w:sz w:val="20"/>
-          <w:highlight w:val="yellow"/>
-        </w:rPr>
-        <w:t xml:space="preserve">ipv4_address: </w:t>
-      </w:r>
-      <w:proofErr w:type="spellStart"/>
-      <w:r>
-        <w:rPr>
-          <w:rFonts w:ascii="Courier New" w:eastAsia="Times New Roman" w:hAnsi="Courier New" w:cs="Courier New"/>
-          <w:sz w:val="20"/>
-          <w:szCs w:val="20"/>
-          <w:highlight w:val="yellow"/>
+        <w:t xml:space="preserve">                ipv4_address: </w:t>
+      </w:r>
+      <w:proofErr w:type="spellStart"/>
+      <w:r>
+        <w:rPr>
+          <w:rFonts w:ascii="Courier New" w:eastAsia="Times New Roman" w:hAnsi="Courier New" w:cs="Courier New"/>
+          <w:sz w:val="20"/>
+          <w:szCs w:val="20"/>
         </w:rPr>
         <w:t>xxx.xxx.xxx.xxx</w:t>
       </w:r>
@@ -17741,7 +17597,6 @@
         <w:rPr>
           <w:rFonts w:ascii="Courier New" w:hAnsi="Courier New" w:cs="Courier New"/>
           <w:sz w:val="20"/>
-          <w:highlight w:val="yellow"/>
         </w:rPr>
         <w:t>daisy-dedication</w:t>
       </w:r>
@@ -17750,7 +17605,6 @@
         <w:rPr>
           <w:rFonts w:ascii="Courier New" w:hAnsi="Courier New" w:cs="Courier New"/>
           <w:sz w:val="20"/>
-          <w:highlight w:val="yellow"/>
         </w:rPr>
         <w:t>:</w:t>
       </w:r>
@@ -17843,7 +17697,6 @@
         <w:rPr>
           <w:rFonts w:ascii="Courier New" w:hAnsi="Courier New" w:cs="Courier New"/>
           <w:sz w:val="20"/>
-          <w:highlight w:val="yellow"/>
         </w:rPr>
         <w:t>container_name</w:t>
       </w:r>
@@ -17852,7 +17705,6 @@
         <w:rPr>
           <w:rFonts w:ascii="Courier New" w:hAnsi="Courier New" w:cs="Courier New"/>
           <w:sz w:val="20"/>
-          <w:highlight w:val="yellow"/>
         </w:rPr>
         <w:t>: daisy-dedication</w:t>
       </w:r>
@@ -17944,7 +17796,6 @@
         <w:rPr>
           <w:rFonts w:ascii="Courier New" w:hAnsi="Courier New" w:cs="Courier New"/>
           <w:sz w:val="20"/>
-          <w:highlight w:val="yellow"/>
         </w:rPr>
         <w:t>source</w:t>
       </w:r>
@@ -17953,7 +17804,6 @@
         <w:rPr>
           <w:rFonts w:ascii="Courier New" w:hAnsi="Courier New" w:cs="Courier New"/>
           <w:sz w:val="20"/>
-          <w:highlight w:val="yellow"/>
         </w:rPr>
         <w:t>: $MMITSS_ROOT/mmitss/bin/corridors/Anthem/Daisy-Dedication/nojournal</w:t>
       </w:r>
@@ -18080,23 +17930,14 @@
           <w:rFonts w:ascii="Courier New" w:hAnsi="Courier New" w:cs="Courier New"/>
           <w:sz w:val="20"/>
         </w:rPr>
-        <w:t xml:space="preserve">                </w:t>
-      </w:r>
-      <w:r>
-        <w:rPr>
-          <w:rFonts w:ascii="Courier New" w:hAnsi="Courier New" w:cs="Courier New"/>
-          <w:sz w:val="20"/>
-          <w:highlight w:val="yellow"/>
-        </w:rPr>
-        <w:t xml:space="preserve">ipv4_address: </w:t>
-      </w:r>
-      <w:proofErr w:type="spellStart"/>
-      <w:r>
-        <w:rPr>
-          <w:rFonts w:ascii="Courier New" w:eastAsia="Times New Roman" w:hAnsi="Courier New" w:cs="Courier New"/>
-          <w:sz w:val="20"/>
-          <w:szCs w:val="20"/>
-          <w:highlight w:val="yellow"/>
+        <w:t xml:space="preserve">                ipv4_address: </w:t>
+      </w:r>
+      <w:proofErr w:type="spellStart"/>
+      <w:r>
+        <w:rPr>
+          <w:rFonts w:ascii="Courier New" w:eastAsia="Times New Roman" w:hAnsi="Courier New" w:cs="Courier New"/>
+          <w:sz w:val="20"/>
+          <w:szCs w:val="20"/>
         </w:rPr>
         <w:t>xxx.xxx.xxx.yyy</w:t>
       </w:r>
@@ -18216,7 +18057,6 @@
         <w:rPr>
           <w:rFonts w:ascii="Courier New" w:hAnsi="Courier New" w:cs="Courier New"/>
           <w:sz w:val="20"/>
-          <w:highlight w:val="green"/>
         </w:rPr>
         <w:t>dockerfile</w:t>
       </w:r>
@@ -18226,7 +18066,6 @@
         <w:rPr>
           <w:rFonts w:ascii="Courier New" w:hAnsi="Courier New" w:cs="Courier New"/>
           <w:sz w:val="20"/>
-          <w:highlight w:val="green"/>
         </w:rPr>
         <w:t xml:space="preserve">: </w:t>
       </w:r>
@@ -18235,7 +18074,6 @@
         <w:rPr>
           <w:rFonts w:ascii="Courier New" w:hAnsi="Courier New" w:cs="Courier New"/>
           <w:sz w:val="20"/>
-          <w:highlight w:val="green"/>
         </w:rPr>
         <w:t>Dockerfile_simulation</w:t>
       </w:r>
@@ -18244,7 +18082,6 @@
         <w:rPr>
           <w:rFonts w:ascii="Courier New" w:hAnsi="Courier New" w:cs="Courier New"/>
           <w:sz w:val="20"/>
-          <w:highlight w:val="green"/>
         </w:rPr>
         <w:t>-tools</w:t>
       </w:r>
@@ -18270,7 +18107,6 @@
         <w:rPr>
           <w:rFonts w:ascii="Courier New" w:hAnsi="Courier New" w:cs="Courier New"/>
           <w:sz w:val="20"/>
-          <w:highlight w:val="green"/>
         </w:rPr>
         <w:t>container_name</w:t>
       </w:r>
@@ -18279,7 +18115,6 @@
         <w:rPr>
           <w:rFonts w:ascii="Courier New" w:hAnsi="Courier New" w:cs="Courier New"/>
           <w:sz w:val="20"/>
-          <w:highlight w:val="green"/>
         </w:rPr>
         <w:t>: simulation-tools</w:t>
       </w:r>
@@ -18371,7 +18206,6 @@
         <w:rPr>
           <w:rFonts w:ascii="Courier New" w:hAnsi="Courier New" w:cs="Courier New"/>
           <w:sz w:val="20"/>
-          <w:highlight w:val="green"/>
         </w:rPr>
         <w:t>source</w:t>
       </w:r>
@@ -18380,7 +18214,6 @@
         <w:rPr>
           <w:rFonts w:ascii="Courier New" w:hAnsi="Courier New" w:cs="Courier New"/>
           <w:sz w:val="20"/>
-          <w:highlight w:val="green"/>
         </w:rPr>
         <w:t>: $MMITSS_ROOT/</w:t>
       </w:r>
@@ -18389,7 +18222,6 @@
         <w:rPr>
           <w:rFonts w:ascii="Courier New" w:hAnsi="Courier New" w:cs="Courier New"/>
           <w:sz w:val="20"/>
-          <w:highlight w:val="green"/>
         </w:rPr>
         <w:t>mmitss</w:t>
       </w:r>
@@ -18398,7 +18230,6 @@
         <w:rPr>
           <w:rFonts w:ascii="Courier New" w:hAnsi="Courier New" w:cs="Courier New"/>
           <w:sz w:val="20"/>
-          <w:highlight w:val="green"/>
         </w:rPr>
         <w:t>/bin/corridors/simulation-tools/</w:t>
       </w:r>
@@ -18407,7 +18238,6 @@
         <w:rPr>
           <w:rFonts w:ascii="Courier New" w:hAnsi="Courier New" w:cs="Courier New"/>
           <w:sz w:val="20"/>
-          <w:highlight w:val="green"/>
         </w:rPr>
         <w:t>nojournal</w:t>
       </w:r>
@@ -18535,23 +18365,14 @@
           <w:rFonts w:ascii="Courier New" w:hAnsi="Courier New" w:cs="Courier New"/>
           <w:sz w:val="20"/>
         </w:rPr>
-        <w:t xml:space="preserve">                </w:t>
-      </w:r>
-      <w:r>
-        <w:rPr>
-          <w:rFonts w:ascii="Courier New" w:hAnsi="Courier New" w:cs="Courier New"/>
-          <w:sz w:val="20"/>
-          <w:highlight w:val="green"/>
-        </w:rPr>
-        <w:t xml:space="preserve">ipv4_address: </w:t>
-      </w:r>
-      <w:proofErr w:type="spellStart"/>
-      <w:r>
-        <w:rPr>
-          <w:rFonts w:ascii="Courier New" w:eastAsia="Times New Roman" w:hAnsi="Courier New" w:cs="Courier New"/>
-          <w:sz w:val="20"/>
-          <w:szCs w:val="20"/>
-          <w:highlight w:val="green"/>
+        <w:t xml:space="preserve">                ipv4_address: </w:t>
+      </w:r>
+      <w:proofErr w:type="spellStart"/>
+      <w:r>
+        <w:rPr>
+          <w:rFonts w:ascii="Courier New" w:eastAsia="Times New Roman" w:hAnsi="Courier New" w:cs="Courier New"/>
+          <w:sz w:val="20"/>
+          <w:szCs w:val="20"/>
         </w:rPr>
         <w:t>xxx.xxx.xxx.zzz</w:t>
       </w:r>
@@ -18713,7 +18534,6 @@
         <w:rPr>
           <w:rFonts w:ascii="Courier New" w:hAnsi="Courier New" w:cs="Courier New"/>
           <w:sz w:val="20"/>
-          <w:highlight w:val="cyan"/>
         </w:rPr>
         <w:t>parent</w:t>
       </w:r>
@@ -18722,16 +18542,8 @@
         <w:rPr>
           <w:rFonts w:ascii="Courier New" w:hAnsi="Courier New" w:cs="Courier New"/>
           <w:sz w:val="20"/>
-          <w:highlight w:val="cyan"/>
-        </w:rPr>
-        <w:t>: eno2</w:t>
-      </w:r>
-      <w:r>
-        <w:rPr>
-          <w:rFonts w:ascii="Courier New" w:hAnsi="Courier New" w:cs="Courier New"/>
-          <w:sz w:val="20"/>
-        </w:rPr>
-        <w:t xml:space="preserve"> </w:t>
+        </w:rPr>
+        <w:t xml:space="preserve">: eno2 </w:t>
       </w:r>
     </w:p>
     <w:p>
@@ -18825,7 +18637,6 @@
         <w:rPr>
           <w:rFonts w:ascii="Courier New" w:hAnsi="Courier New" w:cs="Courier New"/>
           <w:sz w:val="20"/>
-          <w:highlight w:val="cyan"/>
         </w:rPr>
         <w:t>subnet</w:t>
       </w:r>
@@ -18834,7 +18645,6 @@
         <w:rPr>
           <w:rFonts w:ascii="Courier New" w:hAnsi="Courier New" w:cs="Courier New"/>
           <w:sz w:val="20"/>
-          <w:highlight w:val="cyan"/>
         </w:rPr>
         <w:t xml:space="preserve">: </w:t>
       </w:r>
@@ -18843,7 +18653,6 @@
           <w:rFonts w:ascii="Courier New" w:eastAsia="Times New Roman" w:hAnsi="Courier New" w:cs="Courier New"/>
           <w:sz w:val="20"/>
           <w:szCs w:val="20"/>
-          <w:highlight w:val="cyan"/>
         </w:rPr>
         <w:t>xxx.xxx.xxx</w:t>
       </w:r>
@@ -18851,10 +18660,11 @@
         <w:rPr>
           <w:rFonts w:ascii="Courier New" w:hAnsi="Courier New" w:cs="Courier New"/>
           <w:sz w:val="20"/>
-          <w:highlight w:val="cyan"/>
         </w:rPr>
         <w:t>.0/24</w:t>
       </w:r>
+      <w:bookmarkStart w:id="9" w:name="_GoBack"/>
+      <w:bookmarkEnd w:id="9"/>
     </w:p>
     <w:p>
       <w:pPr>
@@ -19965,6 +19775,7 @@
         <w:docPartUnique/>
       </w:docPartObj>
     </w:sdtPr>
+    <w:sdtEndPr/>
     <w:sdtContent>
       <w:sdt>
         <w:sdtPr>
@@ -19974,6 +19785,7 @@
             <w:docPartUnique/>
           </w:docPartObj>
         </w:sdtPr>
+        <w:sdtEndPr/>
         <w:sdtContent>
           <w:p>
             <w:pPr>
@@ -20230,6 +20042,7 @@
                               <w:docPartUnique/>
                             </w:docPartObj>
                           </w:sdtPr>
+                          <w:sdtEndPr/>
                           <w:sdtContent>
                             <w:p>
                               <w:pPr>
@@ -20312,6 +20125,7 @@
                         <w:docPartUnique/>
                       </w:docPartObj>
                     </w:sdtPr>
+                    <w:sdtEndPr/>
                     <w:sdtContent>
                       <w:p>
                         <w:pPr>
@@ -23773,7 +23587,7 @@
 </file>
 
 <file path=customXml/itemProps1.xml><?xml version="1.0" encoding="utf-8"?>
-<ds:datastoreItem xmlns:ds="http://schemas.openxmlformats.org/officeDocument/2006/customXml" ds:itemID="{E357100A-B5DB-441A-A72F-3263385E8AF1}">
+<ds:datastoreItem xmlns:ds="http://schemas.openxmlformats.org/officeDocument/2006/customXml" ds:itemID="{CDE89056-CFB9-4354-89B1-E4943067863E}">
   <ds:schemaRefs>
     <ds:schemaRef ds:uri="http://schemas.openxmlformats.org/officeDocument/2006/bibliography"/>
   </ds:schemaRefs>

</xml_diff>

<commit_message>
updated documents to reflect name-changes of build and lauch scripts
</commit_message>
<xml_diff>
--- a/docs/mmitss-deployment/mmitss-simulation-deployment.docx
+++ b/docs/mmitss-deployment/mmitss-simulation-deployment.docx
@@ -27,7 +27,7 @@
                 <wp:positionV relativeFrom="paragraph">
                   <wp:posOffset>59055</wp:posOffset>
                 </wp:positionV>
-                <wp:extent cx="4302125" cy="539750"/>
+                <wp:extent cx="4302760" cy="540385"/>
                 <wp:effectExtent l="0" t="0" r="3810" b="0"/>
                 <wp:wrapNone/>
                 <wp:docPr id="1" name="Group 11"/>
@@ -38,7 +38,7 @@
                       <wpg:grpSpPr>
                         <a:xfrm>
                           <a:off x="0" y="0"/>
-                          <a:ext cx="4301640" cy="539280"/>
+                          <a:ext cx="4302000" cy="539640"/>
                         </a:xfrm>
                       </wpg:grpSpPr>
                       <pic:pic xmlns:pic="http://schemas.openxmlformats.org/drawingml/2006/picture">
@@ -53,7 +53,7 @@
                         <pic:spPr>
                           <a:xfrm>
                             <a:off x="0" y="0"/>
-                            <a:ext cx="2593440" cy="539280"/>
+                            <a:ext cx="2593440" cy="539640"/>
                           </a:xfrm>
                           <a:prstGeom prst="rect">
                             <a:avLst/>
@@ -75,8 +75,8 @@
                         </pic:blipFill>
                         <pic:spPr>
                           <a:xfrm>
-                            <a:off x="2545560" y="0"/>
-                            <a:ext cx="1755720" cy="539280"/>
+                            <a:off x="2546280" y="0"/>
+                            <a:ext cx="1755720" cy="539640"/>
                           </a:xfrm>
                           <a:prstGeom prst="rect">
                             <a:avLst/>
@@ -94,7 +94,7 @@
           </mc:Choice>
           <mc:Fallback>
             <w:pict>
-              <v:group id="shape_0" alt="Group 11" style="position:absolute;margin-left:64.65pt;margin-top:4.65pt;width:338.7pt;height:42.45pt" coordorigin="1293,93" coordsize="6774,849">
+              <v:group id="shape_0" alt="Group 11" style="position:absolute;margin-left:64.6pt;margin-top:4.65pt;width:338.75pt;height:42.5pt" coordorigin="1292,93" coordsize="6775,850">
                 <v:shapetype id="shapetype_75" coordsize="21600,21600" o:spt="75" o:preferrelative="t" path="m@4@5l@4@11@9@11@9@5xe" filled="f" stroked="f">
                   <v:stroke joinstyle="miter"/>
                   <v:formulas>
@@ -114,12 +114,12 @@
                   <v:path o:extrusionok="f" gradientshapeok="t" o:connecttype="rect"/>
                   <o:lock v:ext="edit" aspectratio="t"/>
                 </v:shapetype>
-                <v:shape id="shape_0" ID="Picture 3" stroked="f" style="position:absolute;left:1293;top:93;width:4083;height:848;mso-position-horizontal:center;mso-position-horizontal-relative:margin" type="shapetype_75">
+                <v:shape id="shape_0" ID="Picture 3" stroked="f" style="position:absolute;left:1292;top:93;width:4083;height:849;mso-position-horizontal:center;mso-position-horizontal-relative:margin" type="shapetype_75">
                   <v:imagedata r:id="rId2" o:detectmouseclick="t"/>
                   <w10:wrap type="none"/>
                   <v:stroke color="#3465a4" joinstyle="round" endcap="flat"/>
                 </v:shape>
-                <v:shape id="shape_0" ID="Picture 4" stroked="f" style="position:absolute;left:5302;top:93;width:2764;height:848;mso-position-horizontal:center;mso-position-horizontal-relative:margin" type="shapetype_75">
+                <v:shape id="shape_0" ID="Picture 4" stroked="f" style="position:absolute;left:5302;top:93;width:2764;height:849;mso-position-horizontal:center;mso-position-horizontal-relative:margin" type="shapetype_75">
                   <v:imagedata r:id="rId3" o:detectmouseclick="t"/>
                   <w10:wrap type="none"/>
                   <v:stroke color="#3465a4" joinstyle="round" endcap="flat"/>
@@ -392,22 +392,6 @@
           <w:sz w:val="24"/>
         </w:rPr>
         <w:t>July 10, 2020</w:t>
-      </w:r>
-    </w:p>
-    <w:p>
-      <w:pPr>
-        <w:pStyle w:val="Normal"/>
-        <w:spacing w:lineRule="auto" w:line="240"/>
-        <w:rPr>
-          <w:rFonts w:ascii="Times New Roman" w:hAnsi="Times New Roman" w:cs="Times New Roman"/>
-          <w:sz w:val="24"/>
-        </w:rPr>
-      </w:pPr>
-      <w:r>
-        <w:rPr>
-          <w:rFonts w:cs="Times New Roman" w:ascii="Times New Roman" w:hAnsi="Times New Roman"/>
-          <w:sz w:val="24"/>
-        </w:rPr>
       </w:r>
     </w:p>
     <w:p>
@@ -1115,24 +1099,6 @@
     </w:p>
     <w:p>
       <w:pPr>
-        <w:pStyle w:val="Normal"/>
-        <w:spacing w:lineRule="auto" w:line="240"/>
-        <w:rPr>
-          <w:rFonts w:ascii="Times New Roman" w:hAnsi="Times New Roman" w:eastAsia="Times New Roman" w:cs="Times New Roman"/>
-          <w:bCs/>
-          <w:sz w:val="24"/>
-        </w:rPr>
-      </w:pPr>
-      <w:r>
-        <w:rPr>
-          <w:rFonts w:eastAsia="Times New Roman" w:cs="Times New Roman" w:ascii="Times New Roman" w:hAnsi="Times New Roman"/>
-          <w:bCs/>
-          <w:sz w:val="24"/>
-        </w:rPr>
-      </w:r>
-    </w:p>
-    <w:p>
-      <w:pPr>
         <w:sectPr>
           <w:headerReference w:type="default" r:id="rId6"/>
           <w:footerReference w:type="default" r:id="rId7"/>
@@ -1370,17 +1336,17 @@
           <w:sz w:val="24"/>
         </w:rPr>
       </w:pPr>
-      <w:bookmarkStart w:id="3" w:name="_Ref25861082"/>
-      <w:bookmarkStart w:id="4" w:name="_Toc45468920"/>
+      <w:bookmarkStart w:id="3" w:name="_Toc45468920"/>
+      <w:bookmarkStart w:id="4" w:name="_Ref25861082"/>
+      <w:bookmarkEnd w:id="4"/>
+      <w:r>
+        <w:rPr>
+          <w:rFonts w:eastAsia="Times New Roman" w:cs="Times New Roman" w:ascii="Times New Roman" w:hAnsi="Times New Roman"/>
+          <w:sz w:val="24"/>
+        </w:rPr>
+        <w:t>Simulation Model</w:t>
+      </w:r>
       <w:bookmarkEnd w:id="3"/>
-      <w:r>
-        <w:rPr>
-          <w:rFonts w:eastAsia="Times New Roman" w:cs="Times New Roman" w:ascii="Times New Roman" w:hAnsi="Times New Roman"/>
-          <w:sz w:val="24"/>
-        </w:rPr>
-        <w:t>Simulation Model</w:t>
-      </w:r>
-      <w:bookmarkEnd w:id="4"/>
     </w:p>
     <w:p>
       <w:pPr>
@@ -1490,8 +1456,6 @@
       <w:r>
         <w:rPr/>
       </w:r>
-      <w:bookmarkStart w:id="5" w:name="_Toc45468921"/>
-      <w:bookmarkStart w:id="6" w:name="_Toc45468921"/>
     </w:p>
     <w:p>
       <w:pPr>
@@ -1526,7 +1490,7 @@
           <w:sz w:val="24"/>
         </w:rPr>
       </w:pPr>
-      <w:bookmarkStart w:id="7" w:name="_Toc45468921"/>
+      <w:bookmarkStart w:id="5" w:name="_Toc45468921"/>
       <w:r>
         <w:rPr>
           <w:rFonts w:cs="Times New Roman" w:ascii="Times New Roman" w:hAnsi="Times New Roman"/>
@@ -1534,7 +1498,7 @@
         </w:rPr>
         <w:t>3.1. Configuring Connected Vehicle:</w:t>
       </w:r>
-      <w:bookmarkEnd w:id="7"/>
+      <w:bookmarkEnd w:id="5"/>
     </w:p>
     <w:p>
       <w:pPr>
@@ -1638,7 +1602,7 @@
       <w:r>
         <w:rPr/>
         <w:drawing>
-          <wp:inline distT="0" distB="3175" distL="0" distR="4445">
+          <wp:inline distT="0" distB="0" distL="0" distR="0">
             <wp:extent cx="3005455" cy="2663825"/>
             <wp:effectExtent l="0" t="0" r="0" b="0"/>
             <wp:docPr id="6" name="Picture 16" descr=""/>
@@ -1897,7 +1861,7 @@
       <w:r>
         <w:rPr/>
         <w:drawing>
-          <wp:inline distT="0" distB="6985" distL="0" distR="0">
+          <wp:inline distT="0" distB="0" distL="0" distR="0">
             <wp:extent cx="3206750" cy="3498215"/>
             <wp:effectExtent l="0" t="0" r="0" b="0"/>
             <wp:docPr id="8" name="Picture 921864182" descr=""/>
@@ -1978,7 +1942,7 @@
       <w:r>
         <w:rPr/>
         <w:drawing>
-          <wp:inline distT="0" distB="6985" distL="0" distR="0">
+          <wp:inline distT="0" distB="0" distL="0" distR="0">
             <wp:extent cx="4845685" cy="3594100"/>
             <wp:effectExtent l="0" t="0" r="0" b="0"/>
             <wp:docPr id="9" name="Picture 1187204408" descr=""/>
@@ -2111,7 +2075,7 @@
       <w:r>
         <w:rPr/>
         <w:drawing>
-          <wp:inline distT="0" distB="0" distL="0" distR="1270">
+          <wp:inline distT="0" distB="0" distL="0" distR="0">
             <wp:extent cx="2933065" cy="2345690"/>
             <wp:effectExtent l="0" t="0" r="0" b="0"/>
             <wp:docPr id="10" name="Picture 6" descr=""/>
@@ -2155,7 +2119,7 @@
       <w:r>
         <w:rPr/>
         <w:drawing>
-          <wp:inline distT="0" distB="0" distL="0" distR="1905">
+          <wp:inline distT="0" distB="0" distL="0" distR="0">
             <wp:extent cx="2607945" cy="2364105"/>
             <wp:effectExtent l="0" t="0" r="0" b="0"/>
             <wp:docPr id="11" name="Picture 8" descr=""/>
@@ -2250,7 +2214,7 @@
       <w:r>
         <w:rPr/>
         <w:drawing>
-          <wp:inline distT="0" distB="8255" distL="0" distR="2540">
+          <wp:inline distT="0" distB="0" distL="0" distR="0">
             <wp:extent cx="5407660" cy="3649980"/>
             <wp:effectExtent l="0" t="0" r="0" b="0"/>
             <wp:docPr id="12" name="Picture 9" descr=""/>
@@ -2327,9 +2291,9 @@
           <w:sz w:val="24"/>
         </w:rPr>
       </w:pPr>
-      <w:bookmarkStart w:id="8" w:name="_Ref25861082"/>
-      <w:bookmarkStart w:id="9" w:name="_Toc45468922"/>
-      <w:bookmarkEnd w:id="8"/>
+      <w:bookmarkStart w:id="6" w:name="_Toc45468922"/>
+      <w:bookmarkStart w:id="7" w:name="_Ref258610821"/>
+      <w:bookmarkEnd w:id="7"/>
       <w:r>
         <w:rPr>
           <w:rFonts w:eastAsia="Times New Roman" w:cs="Times New Roman" w:ascii="Times New Roman" w:hAnsi="Times New Roman"/>
@@ -2337,7 +2301,7 @@
         </w:rPr>
         <w:t>VISSIM Driver Model DLL</w:t>
       </w:r>
-      <w:bookmarkEnd w:id="9"/>
+      <w:bookmarkEnd w:id="6"/>
     </w:p>
     <w:p>
       <w:pPr>
@@ -3389,7 +3353,7 @@
           <w:sz w:val="24"/>
         </w:rPr>
       </w:pPr>
-      <w:bookmarkStart w:id="10" w:name="_Toc45468923"/>
+      <w:bookmarkStart w:id="8" w:name="_Toc45468923"/>
       <w:r>
         <w:rPr>
           <w:rFonts w:eastAsia="Times New Roman" w:cs="Times New Roman" w:ascii="Times New Roman" w:hAnsi="Times New Roman"/>
@@ -3397,7 +3361,7 @@
         </w:rPr>
         <w:t>Simulation-Tools</w:t>
       </w:r>
-      <w:bookmarkEnd w:id="10"/>
+      <w:bookmarkEnd w:id="8"/>
     </w:p>
     <w:p>
       <w:pPr>
@@ -3525,7 +3489,7 @@
           <w:sz w:val="24"/>
         </w:rPr>
       </w:pPr>
-      <w:bookmarkStart w:id="11" w:name="_Toc45468924"/>
+      <w:bookmarkStart w:id="9" w:name="_Toc45468924"/>
       <w:r>
         <w:rPr>
           <w:rFonts w:eastAsia="Times New Roman" w:cs="Times New Roman" w:ascii="Times New Roman" w:hAnsi="Times New Roman"/>
@@ -3533,7 +3497,7 @@
         </w:rPr>
         <w:t>5.1. Message-Distributor</w:t>
       </w:r>
-      <w:bookmarkEnd w:id="11"/>
+      <w:bookmarkEnd w:id="9"/>
     </w:p>
     <w:p>
       <w:pPr>
@@ -6086,7 +6050,7 @@
       <w:r>
         <w:rPr/>
         <w:drawing>
-          <wp:inline distT="0" distB="1270" distL="0" distR="0">
+          <wp:inline distT="0" distB="0" distL="0" distR="0">
             <wp:extent cx="5943600" cy="2589530"/>
             <wp:effectExtent l="0" t="0" r="0" b="0"/>
             <wp:docPr id="13" name="Picture 5" descr=""/>
@@ -6195,8 +6159,6 @@
       <w:r>
         <w:rPr/>
       </w:r>
-      <w:bookmarkStart w:id="12" w:name="_Toc45468925"/>
-      <w:bookmarkStart w:id="13" w:name="_Toc45468925"/>
       <w:r>
         <w:br w:type="page"/>
       </w:r>
@@ -6214,7 +6176,7 @@
           <w:sz w:val="24"/>
         </w:rPr>
       </w:pPr>
-      <w:bookmarkStart w:id="14" w:name="_Toc45468925"/>
+      <w:bookmarkStart w:id="10" w:name="_Toc45468925"/>
       <w:r>
         <w:rPr>
           <w:rFonts w:eastAsia="Times New Roman" w:cs="Times New Roman" w:ascii="Times New Roman" w:hAnsi="Times New Roman"/>
@@ -6222,7 +6184,7 @@
         </w:rPr>
         <w:t>Deployment – Docker Containers</w:t>
       </w:r>
-      <w:bookmarkEnd w:id="14"/>
+      <w:bookmarkEnd w:id="10"/>
     </w:p>
     <w:p>
       <w:pPr>
@@ -6280,7 +6242,7 @@
           <w:rFonts w:cs="Times New Roman" w:ascii="Times New Roman" w:hAnsi="Times New Roman"/>
           <w:sz w:val="24"/>
         </w:rPr>
-        <w:t>Twoconfigurations files are required: mmitss-phase3-master-config.json, and mmitss-data-external-clients.json, for each intersection as well as mmitss-phase3-master-config.json, mmitss-message-distributor-config.json configuration files for the simulation tools (message-distributor, priority-request-generator-server). The configuration files contain the IP addresses, UDP ports, and other configuration data which is required to establish communication between the MMITSS software components. Configuration files for each intersection need to be placed in the &lt;intersectionName&gt;/nojournal/bin directory. The simulation tools configuration files are required to be placed in simulation-tools/nojournal/bin directory. An example of mmitss-phase3-master-config.json is follows:</w:t>
+        <w:t>Two configurations files are required: mmitss-phase3-master-config.json, and mmitss-data-external-clients.json, for each intersection as well as mmitss-phase3-master-config.json, mmitss-message-distributor-config.json configuration files for the simulation tools (message-distributor, priority-request-generator-server). The configuration files contain the IP addresses, UDP ports, and other configuration data which is required to establish communication between the MMITSS software components. Configuration files for each intersection need to be placed in the &lt;intersectionName&gt;/nojournal/bin directory. The simulation tools configuration files are required to be placed in simulation-tools/nojournal/bin directory. An example of mmitss-phase3-master-config.json is follows:</w:t>
       </w:r>
     </w:p>
     <w:p>
@@ -9093,7 +9055,7 @@
       <w:r>
         <w:rPr/>
         <w:drawing>
-          <wp:inline distT="0" distB="8890" distL="0" distR="0">
+          <wp:inline distT="0" distB="0" distL="0" distR="0">
             <wp:extent cx="2409190" cy="4163695"/>
             <wp:effectExtent l="0" t="0" r="0" b="0"/>
             <wp:docPr id="14" name="Picture 7" descr=""/>
@@ -9137,7 +9099,7 @@
       <w:r>
         <w:rPr/>
         <w:drawing>
-          <wp:inline distT="0" distB="0" distL="0" distR="3810">
+          <wp:inline distT="0" distB="0" distL="0" distR="0">
             <wp:extent cx="2663825" cy="1584960"/>
             <wp:effectExtent l="0" t="0" r="0" b="0"/>
             <wp:docPr id="15" name="Picture 13" descr=""/>
@@ -10721,17 +10683,28 @@
           <w:numId w:val="5"/>
         </w:numPr>
         <w:spacing w:lineRule="auto" w:line="240"/>
-        <w:rPr>
-          <w:rFonts w:ascii="Times New Roman" w:hAnsi="Times New Roman" w:cs="Times New Roman"/>
-          <w:sz w:val="24"/>
-        </w:rPr>
+        <w:rPr/>
       </w:pPr>
       <w:r>
         <w:rPr>
           <w:rFonts w:cs="Times New Roman" w:ascii="Times New Roman" w:hAnsi="Times New Roman"/>
           <w:sz w:val="24"/>
         </w:rPr>
-        <w:t>Run following script to make all the software components:</w:t>
+        <w:t xml:space="preserve">Run following script to </w:t>
+      </w:r>
+      <w:r>
+        <w:rPr>
+          <w:rFonts w:cs="Times New Roman" w:ascii="Times New Roman" w:hAnsi="Times New Roman"/>
+          <w:sz w:val="24"/>
+        </w:rPr>
+        <w:t>build</w:t>
+      </w:r>
+      <w:r>
+        <w:rPr>
+          <w:rFonts w:cs="Times New Roman" w:ascii="Times New Roman" w:hAnsi="Times New Roman"/>
+          <w:sz w:val="24"/>
+        </w:rPr>
+        <w:t xml:space="preserve"> all the software components:</w:t>
       </w:r>
     </w:p>
     <w:p>
@@ -10751,7 +10724,15 @@
           <w:sz w:val="20"/>
           <w:szCs w:val="20"/>
         </w:rPr>
-        <w:t>mmitss_docker_make_all_for_x86.sh</w:t>
+        <w:t>build-</w:t>
+      </w:r>
+      <w:r>
+        <w:rPr>
+          <w:rFonts w:cs="Courier New" w:ascii="Courier New" w:hAnsi="Courier New"/>
+          <w:sz w:val="20"/>
+          <w:szCs w:val="20"/>
+        </w:rPr>
+        <w:t>x86.sh</w:t>
       </w:r>
     </w:p>
     <w:p>
@@ -11257,7 +11238,7 @@
       <mc:AlternateContent>
         <mc:Choice Requires="wps">
           <w:drawing>
-            <wp:anchor behindDoc="1" distT="0" distB="0" distL="114300" distR="113665" simplePos="0" locked="0" layoutInCell="1" allowOverlap="1" relativeHeight="18" wp14:anchorId="04E8DBBE">
+            <wp:anchor behindDoc="1" distT="0" distB="0" distL="114300" distR="113030" simplePos="0" locked="0" layoutInCell="1" allowOverlap="1" relativeHeight="18" wp14:anchorId="04E8DBBE">
               <wp:simplePos x="0" y="0"/>
               <wp:positionH relativeFrom="column">
                 <wp:posOffset>2487930</wp:posOffset>
@@ -11265,7 +11246,7 @@
               <wp:positionV relativeFrom="paragraph">
                 <wp:posOffset>-78740</wp:posOffset>
               </wp:positionV>
-              <wp:extent cx="1025525" cy="614045"/>
+              <wp:extent cx="1026160" cy="614680"/>
               <wp:effectExtent l="19050" t="19050" r="41910" b="15240"/>
               <wp:wrapNone/>
               <wp:docPr id="3" name="Isosceles Triangle 15"/>
@@ -11276,7 +11257,7 @@
                     <wps:spPr>
                       <a:xfrm>
                         <a:off x="0" y="0"/>
-                        <a:ext cx="1024920" cy="613440"/>
+                        <a:ext cx="1025640" cy="614160"/>
                       </a:xfrm>
                       <a:prstGeom prst="triangle">
                         <a:avLst>
@@ -11355,7 +11336,7 @@
                 <v:h position="@0,0"/>
               </v:handles>
             </v:shapetype>
-            <v:shape id="shape_0" ID="Isosceles Triangle 15" fillcolor="#c00000" stroked="t" style="position:absolute;margin-left:195.9pt;margin-top:-6.2pt;width:80.65pt;height:48.25pt" wp14:anchorId="04E8DBBE" type="shapetype_5">
+            <v:shape id="shape_0" ID="Isosceles Triangle 15" fillcolor="#c00000" stroked="t" style="position:absolute;margin-left:195.9pt;margin-top:-6.2pt;width:80.7pt;height:48.3pt" wp14:anchorId="04E8DBBE" type="shapetype_5">
               <w10:wrap type="square"/>
               <v:fill o:detectmouseclick="t" type="solid" color2="#3fffff"/>
               <v:stroke color="#c00000" weight="12600" joinstyle="miter" endcap="flat"/>
@@ -11405,7 +11386,7 @@
       <mc:AlternateContent>
         <mc:Choice Requires="wps">
           <w:drawing>
-            <wp:anchor behindDoc="1" distT="0" distB="0" distL="114300" distR="113665" simplePos="0" locked="0" layoutInCell="1" allowOverlap="1" relativeHeight="16" wp14:anchorId="45317EA8">
+            <wp:anchor behindDoc="1" distT="0" distB="0" distL="114300" distR="113030" simplePos="0" locked="0" layoutInCell="1" allowOverlap="1" relativeHeight="16" wp14:anchorId="45317EA8">
               <wp:simplePos x="0" y="0"/>
               <wp:positionH relativeFrom="column">
                 <wp:posOffset>2487930</wp:posOffset>
@@ -11413,7 +11394,7 @@
               <wp:positionV relativeFrom="paragraph">
                 <wp:posOffset>74295</wp:posOffset>
               </wp:positionV>
-              <wp:extent cx="1025525" cy="614045"/>
+              <wp:extent cx="1026160" cy="614680"/>
               <wp:effectExtent l="19050" t="19050" r="41910" b="15240"/>
               <wp:wrapNone/>
               <wp:docPr id="16" name="Isosceles Triangle 2"/>
@@ -11424,7 +11405,7 @@
                     <wps:spPr>
                       <a:xfrm>
                         <a:off x="0" y="0"/>
-                        <a:ext cx="1024920" cy="613440"/>
+                        <a:ext cx="1025640" cy="614160"/>
                       </a:xfrm>
                       <a:prstGeom prst="triangle">
                         <a:avLst>
@@ -11462,20 +11443,17 @@
                               <w:docPartGallery w:val="Page Numbers (Top of Page)"/>
                               <w:docPartUnique w:val="true"/>
                             </w:docPartObj>
-                            <w:id w:val="228789614"/>
+                            <w:id w:val="1241001758"/>
                           </w:sdtPr>
                           <w:sdtContent>
                             <w:p>
                               <w:pPr>
                                 <w:pStyle w:val="Footer"/>
                                 <w:jc w:val="center"/>
-                                <w:rPr>
-                                  <w:color w:val="FFFFFF"/>
-                                </w:rPr>
+                                <w:rPr/>
                               </w:pPr>
                               <w:r>
                                 <w:rPr>
-                                  <w:color w:val="FFFFFF"/>
                                   <w:sz w:val="28"/>
                                 </w:rPr>
                                 <w:fldChar w:fldCharType="begin"/>
@@ -11535,7 +11513,7 @@
         </mc:Choice>
         <mc:Fallback>
           <w:pict>
-            <v:shape id="shape_0" ID="Isosceles Triangle 2" fillcolor="#c00000" stroked="t" style="position:absolute;margin-left:195.9pt;margin-top:5.85pt;width:80.65pt;height:48.25pt" wp14:anchorId="45317EA8" type="shapetype_5">
+            <v:shape id="shape_0" ID="Isosceles Triangle 2" fillcolor="#c00000" stroked="t" style="position:absolute;margin-left:195.9pt;margin-top:5.85pt;width:80.7pt;height:48.3pt" wp14:anchorId="45317EA8" type="shapetype_5">
               <w10:wrap type="square"/>
               <v:fill o:detectmouseclick="t" type="solid" color2="#3fffff"/>
               <v:stroke color="#c00000" weight="12600" joinstyle="miter" endcap="flat"/>
@@ -11547,20 +11525,17 @@
                         <w:docPartGallery w:val="Page Numbers (Top of Page)"/>
                         <w:docPartUnique w:val="true"/>
                       </w:docPartObj>
-                      <w:id w:val="1537261730"/>
+                      <w:id w:val="475487286"/>
                     </w:sdtPr>
                     <w:sdtContent>
                       <w:p>
                         <w:pPr>
                           <w:pStyle w:val="Footer"/>
                           <w:jc w:val="center"/>
-                          <w:rPr>
-                            <w:color w:val="FFFFFF"/>
-                          </w:rPr>
+                          <w:rPr/>
                         </w:pPr>
                         <w:r>
                           <w:rPr>
-                            <w:color w:val="FFFFFF"/>
                             <w:sz w:val="28"/>
                           </w:rPr>
                           <w:fldChar w:fldCharType="begin"/>
@@ -12490,7 +12465,6 @@
     <w:rPrDefault>
       <w:rPr>
         <w:rFonts w:ascii="Calibri" w:hAnsi="Calibri" w:eastAsia="Calibri" w:cs="Arial" w:asciiTheme="minorHAnsi" w:cstheme="minorBidi" w:eastAsiaTheme="minorHAnsi" w:hAnsiTheme="minorHAnsi"/>
-        <w:sz w:val="22"/>
         <w:szCs w:val="22"/>
         <w:lang w:val="en-US" w:eastAsia="en-US" w:bidi="ar-SA"/>
       </w:rPr>
@@ -12883,7 +12857,7 @@
       <w:jc w:val="both"/>
     </w:pPr>
     <w:rPr>
-      <w:rFonts w:ascii="Arial" w:hAnsi="Arial" w:cs="Arial" w:eastAsia="Calibri" w:cstheme="minorBidi" w:eastAsiaTheme="minorHAnsi"/>
+      <w:rFonts w:ascii="Arial" w:hAnsi="Arial" w:eastAsia="Calibri" w:cs="Arial" w:cstheme="minorBidi" w:eastAsiaTheme="minorHAnsi"/>
       <w:color w:val="auto"/>
       <w:kern w:val="0"/>
       <w:sz w:val="22"/>
@@ -12893,6 +12867,7 @@
   </w:style>
   <w:style w:type="paragraph" w:styleId="Heading1">
     <w:name w:val="Heading 1"/>
+    <w:basedOn w:val="Normal"/>
     <w:next w:val="Normal"/>
     <w:link w:val="Heading1Char"/>
     <w:uiPriority w:val="9"/>
@@ -12904,8 +12879,10 @@
         <w:ilvl w:val="0"/>
         <w:numId w:val="1"/>
       </w:numPr>
+      <w:bidi w:val="0"/>
       <w:spacing w:lineRule="auto" w:line="276"/>
       <w:ind w:left="360" w:hanging="0"/>
+      <w:jc w:val="left"/>
       <w:outlineLvl w:val="0"/>
     </w:pPr>
     <w:rPr>
@@ -12920,6 +12897,7 @@
   </w:style>
   <w:style w:type="paragraph" w:styleId="Heading2">
     <w:name w:val="Heading 2"/>
+    <w:basedOn w:val="Normal"/>
     <w:next w:val="Normal"/>
     <w:link w:val="Heading2Char"/>
     <w:uiPriority w:val="9"/>
@@ -12932,6 +12910,8 @@
         <w:ilvl w:val="1"/>
         <w:numId w:val="1"/>
       </w:numPr>
+      <w:bidi w:val="0"/>
+      <w:jc w:val="left"/>
       <w:outlineLvl w:val="1"/>
     </w:pPr>
     <w:rPr>
@@ -12946,6 +12926,7 @@
   </w:style>
   <w:style w:type="paragraph" w:styleId="Heading3">
     <w:name w:val="Heading 3"/>
+    <w:basedOn w:val="Normal"/>
     <w:next w:val="Normal"/>
     <w:link w:val="Heading3Char"/>
     <w:uiPriority w:val="9"/>
@@ -12958,6 +12939,8 @@
         <w:ilvl w:val="2"/>
         <w:numId w:val="1"/>
       </w:numPr>
+      <w:bidi w:val="0"/>
+      <w:jc w:val="left"/>
       <w:outlineLvl w:val="2"/>
     </w:pPr>
     <w:rPr>
@@ -13253,6 +13236,71 @@
       <w:sz w:val="24"/>
     </w:rPr>
   </w:style>
+  <w:style w:type="character" w:styleId="ListLabel25">
+    <w:name w:val="ListLabel 25"/>
+    <w:qFormat/>
+    <w:rPr>
+      <w:b/>
+      <w:u w:val="none"/>
+    </w:rPr>
+  </w:style>
+  <w:style w:type="character" w:styleId="ListLabel26">
+    <w:name w:val="ListLabel 26"/>
+    <w:qFormat/>
+    <w:rPr>
+      <w:u w:val="single"/>
+    </w:rPr>
+  </w:style>
+  <w:style w:type="character" w:styleId="ListLabel27">
+    <w:name w:val="ListLabel 27"/>
+    <w:qFormat/>
+    <w:rPr>
+      <w:u w:val="single"/>
+    </w:rPr>
+  </w:style>
+  <w:style w:type="character" w:styleId="ListLabel28">
+    <w:name w:val="ListLabel 28"/>
+    <w:qFormat/>
+    <w:rPr>
+      <w:u w:val="single"/>
+    </w:rPr>
+  </w:style>
+  <w:style w:type="character" w:styleId="ListLabel29">
+    <w:name w:val="ListLabel 29"/>
+    <w:qFormat/>
+    <w:rPr>
+      <w:u w:val="single"/>
+    </w:rPr>
+  </w:style>
+  <w:style w:type="character" w:styleId="ListLabel30">
+    <w:name w:val="ListLabel 30"/>
+    <w:qFormat/>
+    <w:rPr>
+      <w:u w:val="single"/>
+    </w:rPr>
+  </w:style>
+  <w:style w:type="character" w:styleId="ListLabel31">
+    <w:name w:val="ListLabel 31"/>
+    <w:qFormat/>
+    <w:rPr>
+      <w:u w:val="single"/>
+    </w:rPr>
+  </w:style>
+  <w:style w:type="character" w:styleId="ListLabel32">
+    <w:name w:val="ListLabel 32"/>
+    <w:qFormat/>
+    <w:rPr>
+      <w:u w:val="single"/>
+    </w:rPr>
+  </w:style>
+  <w:style w:type="character" w:styleId="ListLabel33">
+    <w:name w:val="ListLabel 33"/>
+    <w:qFormat/>
+    <w:rPr>
+      <w:rFonts w:ascii="Times New Roman" w:hAnsi="Times New Roman" w:cs="Times New Roman"/>
+      <w:sz w:val="24"/>
+    </w:rPr>
+  </w:style>
   <w:style w:type="paragraph" w:styleId="Heading">
     <w:name w:val="Heading"/>
     <w:basedOn w:val="Normal"/>
@@ -13355,7 +13403,7 @@
       <w:jc w:val="left"/>
     </w:pPr>
     <w:rPr>
-      <w:rFonts w:eastAsia="游明朝" w:eastAsiaTheme="minorEastAsia" w:ascii="Calibri" w:hAnsi="Calibri" w:cs="Arial"/>
+      <w:rFonts w:ascii="Calibri" w:hAnsi="Calibri" w:eastAsia="游明朝" w:cs="Arial" w:eastAsiaTheme="minorEastAsia"/>
       <w:color w:val="auto"/>
       <w:kern w:val="0"/>
       <w:sz w:val="22"/>

</xml_diff>

<commit_message>
updated simulation document to reflect changes in the filenames of driver models
</commit_message>
<xml_diff>
--- a/docs/mmitss-deployment/mmitss-simulation-deployment.docx
+++ b/docs/mmitss-deployment/mmitss-simulation-deployment.docx
@@ -27,7 +27,7 @@
                 <wp:positionV relativeFrom="paragraph">
                   <wp:posOffset>59055</wp:posOffset>
                 </wp:positionV>
-                <wp:extent cx="4302760" cy="540385"/>
+                <wp:extent cx="4303395" cy="541020"/>
                 <wp:effectExtent l="0" t="0" r="3810" b="0"/>
                 <wp:wrapNone/>
                 <wp:docPr id="1" name="Group 11"/>
@@ -38,7 +38,7 @@
                       <wpg:grpSpPr>
                         <a:xfrm>
                           <a:off x="0" y="0"/>
-                          <a:ext cx="4302000" cy="539640"/>
+                          <a:ext cx="4302720" cy="540360"/>
                         </a:xfrm>
                       </wpg:grpSpPr>
                       <pic:pic xmlns:pic="http://schemas.openxmlformats.org/drawingml/2006/picture">
@@ -53,7 +53,7 @@
                         <pic:spPr>
                           <a:xfrm>
                             <a:off x="0" y="0"/>
-                            <a:ext cx="2593440" cy="539640"/>
+                            <a:ext cx="2593440" cy="540360"/>
                           </a:xfrm>
                           <a:prstGeom prst="rect">
                             <a:avLst/>
@@ -75,8 +75,8 @@
                         </pic:blipFill>
                         <pic:spPr>
                           <a:xfrm>
-                            <a:off x="2546280" y="0"/>
-                            <a:ext cx="1755720" cy="539640"/>
+                            <a:off x="2547000" y="0"/>
+                            <a:ext cx="1755720" cy="540360"/>
                           </a:xfrm>
                           <a:prstGeom prst="rect">
                             <a:avLst/>
@@ -94,7 +94,7 @@
           </mc:Choice>
           <mc:Fallback>
             <w:pict>
-              <v:group id="shape_0" alt="Group 11" style="position:absolute;margin-left:64.6pt;margin-top:4.65pt;width:338.75pt;height:42.5pt" coordorigin="1292,93" coordsize="6775,850">
+              <v:group id="shape_0" alt="Group 11" style="position:absolute;margin-left:64.6pt;margin-top:4.65pt;width:338.8pt;height:42.55pt" coordorigin="1292,93" coordsize="6776,851">
                 <v:shapetype id="shapetype_75" coordsize="21600,21600" o:spt="75" o:preferrelative="t" path="m@4@5l@4@11@9@11@9@5xe" filled="f" stroked="f">
                   <v:stroke joinstyle="miter"/>
                   <v:formulas>
@@ -114,12 +114,12 @@
                   <v:path o:extrusionok="f" gradientshapeok="t" o:connecttype="rect"/>
                   <o:lock v:ext="edit" aspectratio="t"/>
                 </v:shapetype>
-                <v:shape id="shape_0" ID="Picture 3" stroked="f" style="position:absolute;left:1292;top:93;width:4083;height:849;mso-position-horizontal:center;mso-position-horizontal-relative:margin" type="shapetype_75">
+                <v:shape id="shape_0" ID="Picture 3" stroked="f" style="position:absolute;left:1292;top:93;width:4083;height:850;mso-position-horizontal:center;mso-position-horizontal-relative:margin" type="shapetype_75">
                   <v:imagedata r:id="rId2" o:detectmouseclick="t"/>
                   <w10:wrap type="none"/>
                   <v:stroke color="#3465a4" joinstyle="round" endcap="flat"/>
                 </v:shape>
-                <v:shape id="shape_0" ID="Picture 4" stroked="f" style="position:absolute;left:5302;top:93;width:2764;height:849;mso-position-horizontal:center;mso-position-horizontal-relative:margin" type="shapetype_75">
+                <v:shape id="shape_0" ID="Picture 4" stroked="f" style="position:absolute;left:5303;top:93;width:2764;height:850;mso-position-horizontal:center;mso-position-horizontal-relative:margin" type="shapetype_75">
                   <v:imagedata r:id="rId3" o:detectmouseclick="t"/>
                   <w10:wrap type="none"/>
                   <v:stroke color="#3465a4" joinstyle="round" endcap="flat"/>
@@ -339,11 +339,7 @@
         <w:pStyle w:val="Normal"/>
         <w:spacing w:lineRule="auto" w:line="240"/>
         <w:jc w:val="center"/>
-        <w:rPr>
-          <w:rFonts w:ascii="Times New Roman" w:hAnsi="Times New Roman" w:cs="Times New Roman"/>
-          <w:bCs/>
-          <w:sz w:val="24"/>
-        </w:rPr>
+        <w:rPr/>
       </w:pPr>
       <w:r>
         <w:rPr>
@@ -351,27 +347,15 @@
           <w:bCs/>
           <w:sz w:val="24"/>
         </w:rPr>
-        <w:t>Revision 0.1</w:t>
-      </w:r>
-    </w:p>
-    <w:p>
-      <w:pPr>
-        <w:pStyle w:val="Normal"/>
-        <w:spacing w:lineRule="auto" w:line="240"/>
-        <w:jc w:val="center"/>
-        <w:rPr>
-          <w:rFonts w:ascii="Times New Roman" w:hAnsi="Times New Roman" w:cs="Times New Roman"/>
-          <w:bCs/>
-          <w:sz w:val="24"/>
-        </w:rPr>
-      </w:pPr>
+        <w:t>Revision 0.</w:t>
+      </w:r>
       <w:r>
         <w:rPr>
           <w:rFonts w:cs="Times New Roman" w:ascii="Times New Roman" w:hAnsi="Times New Roman"/>
           <w:bCs/>
           <w:sz w:val="24"/>
         </w:rPr>
-        <w:t>(Initial Release)</w:t>
+        <w:t>2</w:t>
       </w:r>
     </w:p>
     <w:p>
@@ -379,11 +363,7 @@
         <w:pStyle w:val="Normal"/>
         <w:spacing w:lineRule="auto" w:line="240"/>
         <w:jc w:val="center"/>
-        <w:rPr>
-          <w:rFonts w:ascii="Times New Roman" w:hAnsi="Times New Roman" w:cs="Times New Roman"/>
-          <w:bCs/>
-          <w:sz w:val="24"/>
-        </w:rPr>
+        <w:rPr/>
       </w:pPr>
       <w:r>
         <w:rPr>
@@ -391,23 +371,15 @@
           <w:bCs/>
           <w:sz w:val="24"/>
         </w:rPr>
-        <w:t>July 10, 2020</w:t>
-      </w:r>
-    </w:p>
-    <w:p>
-      <w:pPr>
-        <w:pStyle w:val="Normal"/>
-        <w:spacing w:lineRule="auto" w:line="240"/>
-        <w:rPr>
-          <w:rFonts w:ascii="Times New Roman" w:hAnsi="Times New Roman" w:cs="Times New Roman"/>
-          <w:sz w:val="24"/>
-        </w:rPr>
-      </w:pPr>
+        <w:t>Sep 12</w:t>
+      </w:r>
       <w:r>
         <w:rPr>
           <w:rFonts w:cs="Times New Roman" w:ascii="Times New Roman" w:hAnsi="Times New Roman"/>
-          <w:sz w:val="24"/>
-        </w:rPr>
+          <w:bCs/>
+          <w:sz w:val="24"/>
+        </w:rPr>
+        <w:t>, 2020</w:t>
       </w:r>
     </w:p>
     <w:p>
@@ -1072,33 +1044,6 @@
     </w:p>
     <w:p>
       <w:pPr>
-        <w:pStyle w:val="Normal"/>
-        <w:spacing w:lineRule="auto" w:line="240"/>
-        <w:rPr>
-          <w:rFonts w:ascii="Times New Roman" w:hAnsi="Times New Roman" w:cs="Times New Roman"/>
-          <w:sz w:val="24"/>
-        </w:rPr>
-      </w:pPr>
-      <w:r>
-        <w:rPr>
-          <w:rFonts w:cs="Times New Roman" w:ascii="Times New Roman" w:hAnsi="Times New Roman"/>
-          <w:sz w:val="24"/>
-        </w:rPr>
-        <w:t>(b) simulation-tools container</w:t>
-        <w:tab/>
-        <w:tab/>
-        <w:tab/>
-        <w:tab/>
-        <w:tab/>
-        <w:tab/>
-        <w:tab/>
-        <w:tab/>
-        <w:tab/>
-        <w:t xml:space="preserve">        17</w:t>
-      </w:r>
-    </w:p>
-    <w:p>
-      <w:pPr>
         <w:sectPr>
           <w:headerReference w:type="default" r:id="rId6"/>
           <w:footerReference w:type="default" r:id="rId7"/>
@@ -1113,17 +1058,26 @@
         <w:pStyle w:val="Normal"/>
         <w:spacing w:lineRule="auto" w:line="240"/>
         <w:rPr>
-          <w:rFonts w:ascii="Times New Roman" w:hAnsi="Times New Roman" w:eastAsia="Times New Roman" w:cs="Times New Roman"/>
-          <w:bCs/>
-          <w:sz w:val="24"/>
-        </w:rPr>
-      </w:pPr>
-      <w:r>
-        <w:rPr>
-          <w:rFonts w:eastAsia="Times New Roman" w:cs="Times New Roman" w:ascii="Times New Roman" w:hAnsi="Times New Roman"/>
-          <w:bCs/>
-          <w:sz w:val="24"/>
-        </w:rPr>
+          <w:rFonts w:ascii="Times New Roman" w:hAnsi="Times New Roman" w:cs="Times New Roman"/>
+          <w:sz w:val="24"/>
+        </w:rPr>
+      </w:pPr>
+      <w:r>
+        <w:rPr>
+          <w:rFonts w:cs="Times New Roman" w:ascii="Times New Roman" w:hAnsi="Times New Roman"/>
+          <w:sz w:val="24"/>
+        </w:rPr>
+        <w:t>(b) simulation-tools container</w:t>
+        <w:tab/>
+        <w:tab/>
+        <w:tab/>
+        <w:tab/>
+        <w:tab/>
+        <w:tab/>
+        <w:tab/>
+        <w:tab/>
+        <w:tab/>
+        <w:t xml:space="preserve">        17</w:t>
       </w:r>
     </w:p>
     <w:p>
@@ -2338,7 +2292,21 @@
           <w:rFonts w:eastAsia="Times New Roman" w:cs="Times New Roman" w:ascii="Times New Roman" w:hAnsi="Times New Roman"/>
           <w:sz w:val="24"/>
         </w:rPr>
-        <w:t>M_DriverModelPassenger.dll (type = “passenger”)</w:t>
+        <w:t>M</w:t>
+      </w:r>
+      <w:r>
+        <w:rPr>
+          <w:rFonts w:eastAsia="Times New Roman" w:cs="Times New Roman" w:ascii="Times New Roman" w:hAnsi="Times New Roman"/>
+          <w:sz w:val="24"/>
+        </w:rPr>
+        <w:t>mitss</w:t>
+      </w:r>
+      <w:r>
+        <w:rPr>
+          <w:rFonts w:eastAsia="Times New Roman" w:cs="Times New Roman" w:ascii="Times New Roman" w:hAnsi="Times New Roman"/>
+          <w:sz w:val="24"/>
+        </w:rPr>
+        <w:t>_DriverModelPassenger.dll (type = “passenger”)</w:t>
       </w:r>
     </w:p>
     <w:p>
@@ -2359,7 +2327,21 @@
           <w:rFonts w:eastAsia="Times New Roman" w:cs="Times New Roman" w:ascii="Times New Roman" w:hAnsi="Times New Roman"/>
           <w:sz w:val="24"/>
         </w:rPr>
-        <w:t>M_DriverModelEmergency.dll (type = “emergency”)</w:t>
+        <w:t>M</w:t>
+      </w:r>
+      <w:r>
+        <w:rPr>
+          <w:rFonts w:eastAsia="Times New Roman" w:cs="Times New Roman" w:ascii="Times New Roman" w:hAnsi="Times New Roman"/>
+          <w:sz w:val="24"/>
+        </w:rPr>
+        <w:t>mitss</w:t>
+      </w:r>
+      <w:r>
+        <w:rPr>
+          <w:rFonts w:eastAsia="Times New Roman" w:cs="Times New Roman" w:ascii="Times New Roman" w:hAnsi="Times New Roman"/>
+          <w:sz w:val="24"/>
+        </w:rPr>
+        <w:t>_DriverModelEmergency.dll (type = “emergency”)</w:t>
       </w:r>
     </w:p>
     <w:p>
@@ -2380,7 +2362,21 @@
           <w:rFonts w:eastAsia="Times New Roman" w:cs="Times New Roman" w:ascii="Times New Roman" w:hAnsi="Times New Roman"/>
           <w:sz w:val="24"/>
         </w:rPr>
-        <w:t>M_DriverModelTransit.dll (type = “transit”)</w:t>
+        <w:t>M</w:t>
+      </w:r>
+      <w:r>
+        <w:rPr>
+          <w:rFonts w:eastAsia="Times New Roman" w:cs="Times New Roman" w:ascii="Times New Roman" w:hAnsi="Times New Roman"/>
+          <w:sz w:val="24"/>
+        </w:rPr>
+        <w:t>mitss</w:t>
+      </w:r>
+      <w:r>
+        <w:rPr>
+          <w:rFonts w:eastAsia="Times New Roman" w:cs="Times New Roman" w:ascii="Times New Roman" w:hAnsi="Times New Roman"/>
+          <w:sz w:val="24"/>
+        </w:rPr>
+        <w:t>_DriverModelTransit.dll (type = “transit”)</w:t>
       </w:r>
     </w:p>
     <w:p>
@@ -2401,7 +2397,21 @@
           <w:rFonts w:eastAsia="Times New Roman" w:cs="Times New Roman" w:ascii="Times New Roman" w:hAnsi="Times New Roman"/>
           <w:sz w:val="24"/>
         </w:rPr>
-        <w:t>M_DriverModelTruck.dll (type = “truck”)</w:t>
+        <w:t>M</w:t>
+      </w:r>
+      <w:r>
+        <w:rPr>
+          <w:rFonts w:eastAsia="Times New Roman" w:cs="Times New Roman" w:ascii="Times New Roman" w:hAnsi="Times New Roman"/>
+          <w:sz w:val="24"/>
+        </w:rPr>
+        <w:t>mitss</w:t>
+      </w:r>
+      <w:r>
+        <w:rPr>
+          <w:rFonts w:eastAsia="Times New Roman" w:cs="Times New Roman" w:ascii="Times New Roman" w:hAnsi="Times New Roman"/>
+          <w:sz w:val="24"/>
+        </w:rPr>
+        <w:t>_DriverModelTruck.dll (type = “truck”)</w:t>
       </w:r>
     </w:p>
     <w:p>
@@ -10690,21 +10700,7 @@
           <w:rFonts w:cs="Times New Roman" w:ascii="Times New Roman" w:hAnsi="Times New Roman"/>
           <w:sz w:val="24"/>
         </w:rPr>
-        <w:t xml:space="preserve">Run following script to </w:t>
-      </w:r>
-      <w:r>
-        <w:rPr>
-          <w:rFonts w:cs="Times New Roman" w:ascii="Times New Roman" w:hAnsi="Times New Roman"/>
-          <w:sz w:val="24"/>
-        </w:rPr>
-        <w:t>build</w:t>
-      </w:r>
-      <w:r>
-        <w:rPr>
-          <w:rFonts w:cs="Times New Roman" w:ascii="Times New Roman" w:hAnsi="Times New Roman"/>
-          <w:sz w:val="24"/>
-        </w:rPr>
-        <w:t xml:space="preserve"> all the software components:</w:t>
+        <w:t>Run following script to build all the software components:</w:t>
       </w:r>
     </w:p>
     <w:p>
@@ -10724,15 +10720,7 @@
           <w:sz w:val="20"/>
           <w:szCs w:val="20"/>
         </w:rPr>
-        <w:t>build-</w:t>
-      </w:r>
-      <w:r>
-        <w:rPr>
-          <w:rFonts w:cs="Courier New" w:ascii="Courier New" w:hAnsi="Courier New"/>
-          <w:sz w:val="20"/>
-          <w:szCs w:val="20"/>
-        </w:rPr>
-        <w:t>x86.sh</w:t>
+        <w:t>build-x86.sh</w:t>
       </w:r>
     </w:p>
     <w:p>
@@ -11238,7 +11226,7 @@
       <mc:AlternateContent>
         <mc:Choice Requires="wps">
           <w:drawing>
-            <wp:anchor behindDoc="1" distT="0" distB="0" distL="114300" distR="113030" simplePos="0" locked="0" layoutInCell="1" allowOverlap="1" relativeHeight="18" wp14:anchorId="04E8DBBE">
+            <wp:anchor behindDoc="1" distT="0" distB="0" distL="114300" distR="112395" simplePos="0" locked="0" layoutInCell="1" allowOverlap="1" relativeHeight="18" wp14:anchorId="04E8DBBE">
               <wp:simplePos x="0" y="0"/>
               <wp:positionH relativeFrom="column">
                 <wp:posOffset>2487930</wp:posOffset>
@@ -11246,7 +11234,7 @@
               <wp:positionV relativeFrom="paragraph">
                 <wp:posOffset>-78740</wp:posOffset>
               </wp:positionV>
-              <wp:extent cx="1026160" cy="614680"/>
+              <wp:extent cx="1026795" cy="615315"/>
               <wp:effectExtent l="19050" t="19050" r="41910" b="15240"/>
               <wp:wrapNone/>
               <wp:docPr id="3" name="Isosceles Triangle 15"/>
@@ -11257,7 +11245,7 @@
                     <wps:spPr>
                       <a:xfrm>
                         <a:off x="0" y="0"/>
-                        <a:ext cx="1025640" cy="614160"/>
+                        <a:ext cx="1026000" cy="614520"/>
                       </a:xfrm>
                       <a:prstGeom prst="triangle">
                         <a:avLst>
@@ -11336,7 +11324,7 @@
                 <v:h position="@0,0"/>
               </v:handles>
             </v:shapetype>
-            <v:shape id="shape_0" ID="Isosceles Triangle 15" fillcolor="#c00000" stroked="t" style="position:absolute;margin-left:195.9pt;margin-top:-6.2pt;width:80.7pt;height:48.3pt" wp14:anchorId="04E8DBBE" type="shapetype_5">
+            <v:shape id="shape_0" ID="Isosceles Triangle 15" fillcolor="#c00000" stroked="t" style="position:absolute;margin-left:195.9pt;margin-top:-6.2pt;width:80.75pt;height:48.35pt" wp14:anchorId="04E8DBBE" type="shapetype_5">
               <w10:wrap type="square"/>
               <v:fill o:detectmouseclick="t" type="solid" color2="#3fffff"/>
               <v:stroke color="#c00000" weight="12600" joinstyle="miter" endcap="flat"/>
@@ -11386,7 +11374,7 @@
       <mc:AlternateContent>
         <mc:Choice Requires="wps">
           <w:drawing>
-            <wp:anchor behindDoc="1" distT="0" distB="0" distL="114300" distR="113030" simplePos="0" locked="0" layoutInCell="1" allowOverlap="1" relativeHeight="16" wp14:anchorId="45317EA8">
+            <wp:anchor behindDoc="1" distT="0" distB="0" distL="114300" distR="112395" simplePos="0" locked="0" layoutInCell="1" allowOverlap="1" relativeHeight="16" wp14:anchorId="45317EA8">
               <wp:simplePos x="0" y="0"/>
               <wp:positionH relativeFrom="column">
                 <wp:posOffset>2487930</wp:posOffset>
@@ -11394,7 +11382,7 @@
               <wp:positionV relativeFrom="paragraph">
                 <wp:posOffset>74295</wp:posOffset>
               </wp:positionV>
-              <wp:extent cx="1026160" cy="614680"/>
+              <wp:extent cx="1026795" cy="615315"/>
               <wp:effectExtent l="19050" t="19050" r="41910" b="15240"/>
               <wp:wrapNone/>
               <wp:docPr id="16" name="Isosceles Triangle 2"/>
@@ -11405,7 +11393,7 @@
                     <wps:spPr>
                       <a:xfrm>
                         <a:off x="0" y="0"/>
-                        <a:ext cx="1025640" cy="614160"/>
+                        <a:ext cx="1026000" cy="614520"/>
                       </a:xfrm>
                       <a:prstGeom prst="triangle">
                         <a:avLst>
@@ -11443,7 +11431,7 @@
                               <w:docPartGallery w:val="Page Numbers (Top of Page)"/>
                               <w:docPartUnique w:val="true"/>
                             </w:docPartObj>
-                            <w:id w:val="1241001758"/>
+                            <w:id w:val="2113681204"/>
                           </w:sdtPr>
                           <w:sdtContent>
                             <w:p>
@@ -11513,7 +11501,7 @@
         </mc:Choice>
         <mc:Fallback>
           <w:pict>
-            <v:shape id="shape_0" ID="Isosceles Triangle 2" fillcolor="#c00000" stroked="t" style="position:absolute;margin-left:195.9pt;margin-top:5.85pt;width:80.7pt;height:48.3pt" wp14:anchorId="45317EA8" type="shapetype_5">
+            <v:shape id="shape_0" ID="Isosceles Triangle 2" fillcolor="#c00000" stroked="t" style="position:absolute;margin-left:195.9pt;margin-top:5.85pt;width:80.75pt;height:48.35pt" wp14:anchorId="45317EA8" type="shapetype_5">
               <w10:wrap type="square"/>
               <v:fill o:detectmouseclick="t" type="solid" color2="#3fffff"/>
               <v:stroke color="#c00000" weight="12600" joinstyle="miter" endcap="flat"/>
@@ -11525,7 +11513,7 @@
                         <w:docPartGallery w:val="Page Numbers (Top of Page)"/>
                         <w:docPartUnique w:val="true"/>
                       </w:docPartObj>
-                      <w:id w:val="475487286"/>
+                      <w:id w:val="913355727"/>
                     </w:sdtPr>
                     <w:sdtContent>
                       <w:p>
@@ -13301,6 +13289,71 @@
       <w:sz w:val="24"/>
     </w:rPr>
   </w:style>
+  <w:style w:type="character" w:styleId="ListLabel34">
+    <w:name w:val="ListLabel 34"/>
+    <w:qFormat/>
+    <w:rPr>
+      <w:b/>
+      <w:u w:val="none"/>
+    </w:rPr>
+  </w:style>
+  <w:style w:type="character" w:styleId="ListLabel35">
+    <w:name w:val="ListLabel 35"/>
+    <w:qFormat/>
+    <w:rPr>
+      <w:u w:val="single"/>
+    </w:rPr>
+  </w:style>
+  <w:style w:type="character" w:styleId="ListLabel36">
+    <w:name w:val="ListLabel 36"/>
+    <w:qFormat/>
+    <w:rPr>
+      <w:u w:val="single"/>
+    </w:rPr>
+  </w:style>
+  <w:style w:type="character" w:styleId="ListLabel37">
+    <w:name w:val="ListLabel 37"/>
+    <w:qFormat/>
+    <w:rPr>
+      <w:u w:val="single"/>
+    </w:rPr>
+  </w:style>
+  <w:style w:type="character" w:styleId="ListLabel38">
+    <w:name w:val="ListLabel 38"/>
+    <w:qFormat/>
+    <w:rPr>
+      <w:u w:val="single"/>
+    </w:rPr>
+  </w:style>
+  <w:style w:type="character" w:styleId="ListLabel39">
+    <w:name w:val="ListLabel 39"/>
+    <w:qFormat/>
+    <w:rPr>
+      <w:u w:val="single"/>
+    </w:rPr>
+  </w:style>
+  <w:style w:type="character" w:styleId="ListLabel40">
+    <w:name w:val="ListLabel 40"/>
+    <w:qFormat/>
+    <w:rPr>
+      <w:u w:val="single"/>
+    </w:rPr>
+  </w:style>
+  <w:style w:type="character" w:styleId="ListLabel41">
+    <w:name w:val="ListLabel 41"/>
+    <w:qFormat/>
+    <w:rPr>
+      <w:u w:val="single"/>
+    </w:rPr>
+  </w:style>
+  <w:style w:type="character" w:styleId="ListLabel42">
+    <w:name w:val="ListLabel 42"/>
+    <w:qFormat/>
+    <w:rPr>
+      <w:rFonts w:ascii="Times New Roman" w:hAnsi="Times New Roman" w:cs="Times New Roman"/>
+      <w:sz w:val="24"/>
+    </w:rPr>
+  </w:style>
   <w:style w:type="paragraph" w:styleId="Heading">
     <w:name w:val="Heading"/>
     <w:basedOn w:val="Normal"/>

</xml_diff>

<commit_message>
added revision history to all documents
</commit_message>
<xml_diff>
--- a/docs/mmitss-deployment/mmitss-simulation-deployment.docx
+++ b/docs/mmitss-deployment/mmitss-simulation-deployment.docx
@@ -27,7 +27,7 @@
                 <wp:positionV relativeFrom="paragraph">
                   <wp:posOffset>59055</wp:posOffset>
                 </wp:positionV>
-                <wp:extent cx="4303395" cy="541020"/>
+                <wp:extent cx="4304030" cy="541655"/>
                 <wp:effectExtent l="0" t="0" r="3810" b="0"/>
                 <wp:wrapNone/>
                 <wp:docPr id="1" name="Group 11"/>
@@ -38,7 +38,7 @@
                       <wpg:grpSpPr>
                         <a:xfrm>
                           <a:off x="0" y="0"/>
-                          <a:ext cx="4302720" cy="540360"/>
+                          <a:ext cx="4303440" cy="541080"/>
                         </a:xfrm>
                       </wpg:grpSpPr>
                       <pic:pic xmlns:pic="http://schemas.openxmlformats.org/drawingml/2006/picture">
@@ -53,7 +53,7 @@
                         <pic:spPr>
                           <a:xfrm>
                             <a:off x="0" y="0"/>
-                            <a:ext cx="2593440" cy="540360"/>
+                            <a:ext cx="2593440" cy="541080"/>
                           </a:xfrm>
                           <a:prstGeom prst="rect">
                             <a:avLst/>
@@ -75,8 +75,8 @@
                         </pic:blipFill>
                         <pic:spPr>
                           <a:xfrm>
-                            <a:off x="2547000" y="0"/>
-                            <a:ext cx="1755720" cy="540360"/>
+                            <a:off x="2547720" y="0"/>
+                            <a:ext cx="1755720" cy="541080"/>
                           </a:xfrm>
                           <a:prstGeom prst="rect">
                             <a:avLst/>
@@ -94,7 +94,7 @@
           </mc:Choice>
           <mc:Fallback>
             <w:pict>
-              <v:group id="shape_0" alt="Group 11" style="position:absolute;margin-left:64.6pt;margin-top:4.65pt;width:338.8pt;height:42.55pt" coordorigin="1292,93" coordsize="6776,851">
+              <v:group id="shape_0" alt="Group 11" style="position:absolute;margin-left:64.55pt;margin-top:4.65pt;width:338.85pt;height:42.6pt" coordorigin="1291,93" coordsize="6777,852">
                 <v:shapetype id="shapetype_75" coordsize="21600,21600" o:spt="75" o:preferrelative="t" path="m@4@5l@4@11@9@11@9@5xe" filled="f" stroked="f">
                   <v:stroke joinstyle="miter"/>
                   <v:formulas>
@@ -114,12 +114,12 @@
                   <v:path o:extrusionok="f" gradientshapeok="t" o:connecttype="rect"/>
                   <o:lock v:ext="edit" aspectratio="t"/>
                 </v:shapetype>
-                <v:shape id="shape_0" ID="Picture 3" stroked="f" style="position:absolute;left:1292;top:93;width:4083;height:850;mso-position-horizontal:center;mso-position-horizontal-relative:margin" type="shapetype_75">
+                <v:shape id="shape_0" ID="Picture 3" stroked="f" style="position:absolute;left:1291;top:93;width:4083;height:851;mso-position-horizontal:center;mso-position-horizontal-relative:margin" type="shapetype_75">
                   <v:imagedata r:id="rId2" o:detectmouseclick="t"/>
                   <w10:wrap type="none"/>
                   <v:stroke color="#3465a4" joinstyle="round" endcap="flat"/>
                 </v:shape>
-                <v:shape id="shape_0" ID="Picture 4" stroked="f" style="position:absolute;left:5303;top:93;width:2764;height:850;mso-position-horizontal:center;mso-position-horizontal-relative:margin" type="shapetype_75">
+                <v:shape id="shape_0" ID="Picture 4" stroked="f" style="position:absolute;left:5303;top:93;width:2764;height:851;mso-position-horizontal:center;mso-position-horizontal-relative:margin" type="shapetype_75">
                   <v:imagedata r:id="rId3" o:detectmouseclick="t"/>
                   <w10:wrap type="none"/>
                   <v:stroke color="#3465a4" joinstyle="round" endcap="flat"/>
@@ -347,39 +347,7 @@
           <w:bCs/>
           <w:sz w:val="24"/>
         </w:rPr>
-        <w:t>Revision 0.</w:t>
-      </w:r>
-      <w:r>
-        <w:rPr>
-          <w:rFonts w:cs="Times New Roman" w:ascii="Times New Roman" w:hAnsi="Times New Roman"/>
-          <w:bCs/>
-          <w:sz w:val="24"/>
-        </w:rPr>
-        <w:t>2</w:t>
-      </w:r>
-    </w:p>
-    <w:p>
-      <w:pPr>
-        <w:pStyle w:val="Normal"/>
-        <w:spacing w:lineRule="auto" w:line="240"/>
-        <w:jc w:val="center"/>
-        <w:rPr/>
-      </w:pPr>
-      <w:r>
-        <w:rPr>
-          <w:rFonts w:cs="Times New Roman" w:ascii="Times New Roman" w:hAnsi="Times New Roman"/>
-          <w:bCs/>
-          <w:sz w:val="24"/>
-        </w:rPr>
-        <w:t>Sep 12</w:t>
-      </w:r>
-      <w:r>
-        <w:rPr>
-          <w:rFonts w:cs="Times New Roman" w:ascii="Times New Roman" w:hAnsi="Times New Roman"/>
-          <w:bCs/>
-          <w:sz w:val="24"/>
-        </w:rPr>
-        <w:t>, 2020</w:t>
+        <w:t>Revision 0.2</w:t>
       </w:r>
     </w:p>
     <w:p>
@@ -397,16 +365,48 @@
         </w:sectPr>
         <w:pStyle w:val="Normal"/>
         <w:spacing w:lineRule="auto" w:line="240"/>
-        <w:rPr>
-          <w:rFonts w:ascii="Times New Roman" w:hAnsi="Times New Roman" w:cs="Times New Roman"/>
-          <w:sz w:val="24"/>
-        </w:rPr>
+        <w:jc w:val="center"/>
+        <w:rPr/>
       </w:pPr>
       <w:r>
         <w:rPr>
           <w:rFonts w:cs="Times New Roman" w:ascii="Times New Roman" w:hAnsi="Times New Roman"/>
-          <w:sz w:val="24"/>
-        </w:rPr>
+          <w:bCs/>
+          <w:sz w:val="24"/>
+        </w:rPr>
+        <w:t>Sep</w:t>
+      </w:r>
+      <w:r>
+        <w:rPr>
+          <w:rFonts w:cs="Times New Roman" w:ascii="Times New Roman" w:hAnsi="Times New Roman"/>
+          <w:bCs/>
+          <w:sz w:val="24"/>
+        </w:rPr>
+        <w:t>tember</w:t>
+      </w:r>
+      <w:r>
+        <w:rPr>
+          <w:rFonts w:cs="Times New Roman" w:ascii="Times New Roman" w:hAnsi="Times New Roman"/>
+          <w:bCs/>
+          <w:sz w:val="24"/>
+        </w:rPr>
+        <w:t xml:space="preserve"> 1</w:t>
+      </w:r>
+      <w:r>
+        <w:rPr>
+          <w:rFonts w:cs="Times New Roman" w:ascii="Times New Roman" w:hAnsi="Times New Roman"/>
+          <w:bCs/>
+          <w:sz w:val="24"/>
+        </w:rPr>
+        <w:t>3</w:t>
+      </w:r>
+      <w:r>
+        <w:rPr>
+          <w:rFonts w:cs="Times New Roman" w:ascii="Times New Roman" w:hAnsi="Times New Roman"/>
+          <w:bCs/>
+          <w:sz w:val="24"/>
+        </w:rPr>
+        <w:t>, 2020</w:t>
       </w:r>
     </w:p>
     <w:p>
@@ -756,60 +756,7 @@
       <w:pPr>
         <w:pStyle w:val="Normal"/>
         <w:spacing w:lineRule="auto" w:line="240"/>
-        <w:rPr>
-          <w:rFonts w:ascii="Times New Roman" w:hAnsi="Times New Roman" w:cs="Times New Roman"/>
-          <w:sz w:val="24"/>
-        </w:rPr>
-      </w:pPr>
-      <w:r>
-        <w:rPr>
-          <w:rFonts w:cs="Times New Roman" w:ascii="Times New Roman" w:hAnsi="Times New Roman"/>
-          <w:sz w:val="24"/>
-        </w:rPr>
-      </w:r>
-    </w:p>
-    <w:p>
-      <w:pPr>
-        <w:pStyle w:val="Normal"/>
-        <w:spacing w:lineRule="auto" w:line="240"/>
-        <w:rPr>
-          <w:rFonts w:ascii="Times New Roman" w:hAnsi="Times New Roman" w:cs="Times New Roman"/>
-          <w:sz w:val="24"/>
-        </w:rPr>
-      </w:pPr>
-      <w:r>
-        <w:rPr>
-          <w:rFonts w:cs="Times New Roman" w:ascii="Times New Roman" w:hAnsi="Times New Roman"/>
-          <w:sz w:val="24"/>
-        </w:rPr>
-      </w:r>
-    </w:p>
-    <w:p>
-      <w:pPr>
-        <w:pStyle w:val="Normal"/>
-        <w:spacing w:lineRule="auto" w:line="240"/>
-        <w:rPr>
-          <w:rFonts w:ascii="Times New Roman" w:hAnsi="Times New Roman" w:cs="Times New Roman"/>
-          <w:sz w:val="24"/>
-        </w:rPr>
-      </w:pPr>
-      <w:r>
-        <w:rPr>
-          <w:rFonts w:cs="Times New Roman" w:ascii="Times New Roman" w:hAnsi="Times New Roman"/>
-          <w:sz w:val="24"/>
-        </w:rPr>
-      </w:r>
-    </w:p>
-    <w:p>
-      <w:pPr>
-        <w:pStyle w:val="Normal"/>
-        <w:spacing w:lineRule="auto" w:line="240"/>
-        <w:rPr>
-          <w:rFonts w:ascii="Times New Roman" w:hAnsi="Times New Roman" w:cs="Times New Roman"/>
-          <w:b/>
-          <w:b/>
-          <w:sz w:val="24"/>
-        </w:rPr>
+        <w:rPr/>
       </w:pPr>
       <w:r>
         <w:rPr>
@@ -1042,6 +989,189 @@
         <w:t>Figure 8: Snapshot of supervisord.conf files for (a) intersection container</w:t>
       </w:r>
     </w:p>
+    <w:p>
+      <w:pPr>
+        <w:pStyle w:val="Normal"/>
+        <w:spacing w:lineRule="auto" w:line="240"/>
+        <w:rPr/>
+      </w:pPr>
+      <w:r>
+        <w:rPr>
+          <w:rFonts w:cs="Times New Roman" w:ascii="Times New Roman" w:hAnsi="Times New Roman"/>
+          <w:sz w:val="24"/>
+        </w:rPr>
+        <w:t>(b) simulation-tools container</w:t>
+        <w:tab/>
+        <w:tab/>
+        <w:tab/>
+        <w:tab/>
+        <w:tab/>
+        <w:tab/>
+        <w:tab/>
+        <w:tab/>
+        <w:tab/>
+        <w:t xml:space="preserve">        17 </w:t>
+      </w:r>
+    </w:p>
+    <w:p>
+      <w:pPr>
+        <w:pStyle w:val="Normal"/>
+        <w:spacing w:lineRule="auto" w:line="240"/>
+        <w:rPr/>
+      </w:pPr>
+      <w:r>
+        <w:rPr>
+          <w:rFonts w:cs="Times New Roman" w:ascii="Times New Roman" w:hAnsi="Times New Roman"/>
+          <w:b/>
+          <w:bCs/>
+          <w:sz w:val="24"/>
+        </w:rPr>
+        <w:t>Revision History</w:t>
+      </w:r>
+    </w:p>
+    <w:tbl>
+      <w:tblPr>
+        <w:tblStyle w:val="TableGrid"/>
+        <w:tblW w:w="9350" w:type="dxa"/>
+        <w:jc w:val="left"/>
+        <w:tblInd w:w="0" w:type="dxa"/>
+        <w:tblCellMar>
+          <w:top w:w="0" w:type="dxa"/>
+          <w:left w:w="108" w:type="dxa"/>
+          <w:bottom w:w="0" w:type="dxa"/>
+          <w:right w:w="108" w:type="dxa"/>
+        </w:tblCellMar>
+        <w:tblLook w:noVBand="1" w:val="04a0" w:noHBand="0" w:lastColumn="0" w:firstColumn="1" w:lastRow="0" w:firstRow="1"/>
+      </w:tblPr>
+      <w:tblGrid>
+        <w:gridCol w:w="1554"/>
+        <w:gridCol w:w="7795"/>
+      </w:tblGrid>
+      <w:tr>
+        <w:trPr/>
+        <w:tc>
+          <w:tcPr>
+            <w:tcW w:w="1554" w:type="dxa"/>
+            <w:tcBorders/>
+            <w:shd w:fill="auto" w:val="clear"/>
+            <w:vAlign w:val="center"/>
+          </w:tcPr>
+          <w:p>
+            <w:pPr>
+              <w:pStyle w:val="Normal"/>
+              <w:spacing w:lineRule="auto" w:line="240" w:before="0" w:after="160"/>
+              <w:jc w:val="center"/>
+              <w:rPr/>
+            </w:pPr>
+            <w:r>
+              <w:rPr>
+                <w:rFonts w:cs="Times New Roman" w:ascii="Times New Roman" w:hAnsi="Times New Roman"/>
+                <w:b/>
+                <w:bCs/>
+                <w:sz w:val="24"/>
+              </w:rPr>
+              <w:t>Revision No. (Date)</w:t>
+            </w:r>
+          </w:p>
+        </w:tc>
+        <w:tc>
+          <w:tcPr>
+            <w:tcW w:w="7795" w:type="dxa"/>
+            <w:tcBorders/>
+            <w:shd w:fill="auto" w:val="clear"/>
+            <w:vAlign w:val="center"/>
+          </w:tcPr>
+          <w:p>
+            <w:pPr>
+              <w:pStyle w:val="Normal"/>
+              <w:spacing w:lineRule="auto" w:line="240" w:before="0" w:after="160"/>
+              <w:jc w:val="center"/>
+              <w:rPr/>
+            </w:pPr>
+            <w:r>
+              <w:rPr>
+                <w:rFonts w:cs="Times New Roman" w:ascii="Times New Roman" w:hAnsi="Times New Roman"/>
+                <w:b/>
+                <w:bCs/>
+                <w:sz w:val="24"/>
+              </w:rPr>
+              <w:t>Description</w:t>
+            </w:r>
+          </w:p>
+        </w:tc>
+      </w:tr>
+      <w:tr>
+        <w:trPr/>
+        <w:tc>
+          <w:tcPr>
+            <w:tcW w:w="1554" w:type="dxa"/>
+            <w:tcBorders/>
+            <w:shd w:fill="auto" w:val="clear"/>
+            <w:vAlign w:val="center"/>
+          </w:tcPr>
+          <w:p>
+            <w:pPr>
+              <w:pStyle w:val="Normal"/>
+              <w:spacing w:lineRule="auto" w:line="240"/>
+              <w:jc w:val="center"/>
+              <w:rPr/>
+            </w:pPr>
+            <w:r>
+              <w:rPr>
+                <w:rFonts w:cs="Times New Roman" w:ascii="Times New Roman" w:hAnsi="Times New Roman"/>
+                <w:sz w:val="24"/>
+              </w:rPr>
+              <w:t>0.2</w:t>
+            </w:r>
+          </w:p>
+          <w:p>
+            <w:pPr>
+              <w:pStyle w:val="Normal"/>
+              <w:spacing w:lineRule="auto" w:line="240" w:before="0" w:after="160"/>
+              <w:jc w:val="center"/>
+              <w:rPr/>
+            </w:pPr>
+            <w:r>
+              <w:rPr>
+                <w:rFonts w:cs="Times New Roman" w:ascii="Times New Roman" w:hAnsi="Times New Roman"/>
+                <w:sz w:val="24"/>
+              </w:rPr>
+              <w:t>(09/13/2020)</w:t>
+            </w:r>
+          </w:p>
+        </w:tc>
+        <w:tc>
+          <w:tcPr>
+            <w:tcW w:w="7795" w:type="dxa"/>
+            <w:tcBorders/>
+            <w:shd w:fill="auto" w:val="clear"/>
+            <w:vAlign w:val="center"/>
+          </w:tcPr>
+          <w:p>
+            <w:pPr>
+              <w:pStyle w:val="Normal"/>
+              <w:spacing w:lineRule="auto" w:line="240" w:before="0" w:after="160"/>
+              <w:jc w:val="left"/>
+              <w:rPr/>
+            </w:pPr>
+            <w:r>
+              <w:rPr>
+                <w:rFonts w:cs="Times New Roman" w:ascii="Times New Roman" w:hAnsi="Times New Roman"/>
+                <w:sz w:val="24"/>
+              </w:rPr>
+              <w:t xml:space="preserve">(1) Updated the name of </w:t>
+            </w:r>
+            <w:r>
+              <w:rPr>
+                <w:rFonts w:cs="Times New Roman" w:ascii="Times New Roman" w:hAnsi="Times New Roman"/>
+                <w:sz w:val="24"/>
+              </w:rPr>
+              <w:t>driver model</w:t>
+            </w:r>
+          </w:p>
+        </w:tc>
+      </w:tr>
+    </w:tbl>
     <w:p>
       <w:pPr>
         <w:sectPr>
@@ -1055,29 +1185,20 @@
           <w:textDirection w:val="lrTb"/>
           <w:docGrid w:type="default" w:linePitch="360" w:charSpace="4096"/>
         </w:sectPr>
-        <w:pStyle w:val="Normal"/>
-        <w:spacing w:lineRule="auto" w:line="240"/>
-        <w:rPr>
-          <w:rFonts w:ascii="Times New Roman" w:hAnsi="Times New Roman" w:cs="Times New Roman"/>
-          <w:sz w:val="24"/>
-        </w:rPr>
-      </w:pPr>
-      <w:r>
-        <w:rPr>
-          <w:rFonts w:cs="Times New Roman" w:ascii="Times New Roman" w:hAnsi="Times New Roman"/>
-          <w:sz w:val="24"/>
-        </w:rPr>
-        <w:t>(b) simulation-tools container</w:t>
-        <w:tab/>
-        <w:tab/>
-        <w:tab/>
-        <w:tab/>
-        <w:tab/>
-        <w:tab/>
-        <w:tab/>
-        <w:tab/>
-        <w:tab/>
-        <w:t xml:space="preserve">        17</w:t>
+        <w:pStyle w:val="Heading1"/>
+        <w:numPr>
+          <w:ilvl w:val="0"/>
+          <w:numId w:val="0"/>
+        </w:numPr>
+        <w:spacing w:lineRule="auto" w:line="240"/>
+        <w:ind w:left="720" w:hanging="0"/>
+        <w:rPr>
+          <w:rFonts w:ascii="Times New Roman" w:hAnsi="Times New Roman" w:eastAsia="Times New Roman" w:cs="Times New Roman"/>
+          <w:sz w:val="24"/>
+        </w:rPr>
+      </w:pPr>
+      <w:r>
+        <w:rPr/>
       </w:r>
     </w:p>
     <w:p>
@@ -1178,7 +1299,7 @@
           <w:rFonts w:cs="Times New Roman" w:ascii="Times New Roman" w:hAnsi="Times New Roman"/>
           <w:sz w:val="24"/>
         </w:rPr>
-        <w:t>VISSIM 10 or VISSIM 2020 installed on a MS Windows (version10) computer</w:t>
+        <w:t>VISSIM 10 or VISSIM 2020 installed on a MS Windows (version 10) computer</w:t>
       </w:r>
     </w:p>
     <w:p>
@@ -1229,18 +1350,23 @@
         <w:pStyle w:val="ListParagraph"/>
         <w:shd w:val="clear" w:color="auto" w:fill="D9D9D9" w:themeFill="background1" w:themeFillShade="d9"/>
         <w:spacing w:lineRule="auto" w:line="240"/>
-        <w:rPr>
-          <w:rFonts w:ascii="Times New Roman" w:hAnsi="Times New Roman" w:cs="Times New Roman"/>
-          <w:sz w:val="24"/>
-        </w:rPr>
-      </w:pPr>
-      <w:r>
-        <w:rPr>
-          <w:rFonts w:cs="Courier New" w:ascii="Courier New" w:hAnsi="Courier New"/>
-          <w:sz w:val="20"/>
-          <w:szCs w:val="20"/>
-        </w:rPr>
-        <w:t>Export MMITSS_ROOT=&lt;mmitss directory&gt;</w:t>
+        <w:rPr/>
+      </w:pPr>
+      <w:r>
+        <w:rPr>
+          <w:rFonts w:cs="Courier New" w:ascii="Courier New" w:hAnsi="Courier New"/>
+          <w:sz w:val="20"/>
+          <w:szCs w:val="20"/>
+        </w:rPr>
+        <w:t>e</w:t>
+      </w:r>
+      <w:r>
+        <w:rPr>
+          <w:rFonts w:cs="Courier New" w:ascii="Courier New" w:hAnsi="Courier New"/>
+          <w:sz w:val="20"/>
+          <w:szCs w:val="20"/>
+        </w:rPr>
+        <w:t>xport MMITSS_ROOT=&lt;mmitss directory&gt;</w:t>
       </w:r>
     </w:p>
     <w:p>
@@ -1274,7 +1400,15 @@
           <w:sz w:val="20"/>
           <w:szCs w:val="20"/>
         </w:rPr>
-        <w:t>Export MMITSS_ROOT=/home/user</w:t>
+        <w:t>e</w:t>
+      </w:r>
+      <w:r>
+        <w:rPr>
+          <w:rFonts w:cs="Courier New" w:ascii="Courier New" w:hAnsi="Courier New"/>
+          <w:sz w:val="20"/>
+          <w:szCs w:val="20"/>
+        </w:rPr>
+        <w:t>xport MMITSS_ROOT=/home/user</w:t>
       </w:r>
     </w:p>
     <w:p>
@@ -1316,7 +1450,7 @@
           <w:rFonts w:eastAsia="Times New Roman" w:cs="Times New Roman" w:ascii="Times New Roman" w:hAnsi="Times New Roman"/>
           <w:sz w:val="24"/>
         </w:rPr>
-        <w:t>PTV VISSIM (a microscopic simulation software) is used to simulate all modes of traffic and analyses the performance of MMITSS. VISSIM can be utilized to create realistic and accurate models to test different traffic scenarios, including a variety of connected vehicle penetration rates. A sample VISSIM model of DaisyMountain &amp; GavilanPeak and DaisyMountain &amp;DedicationTrail intersections at Anthem, Arizona is shown in Figure 1.</w:t>
+        <w:t>PTV VISSIM (a microscopic simulation software) is used to simulate all modes of traffic and analyses the performance of MMITSS. VISSIM can be utilized to create realistic and accurate models to test different traffic scenarios, including a variety of connected vehicle penetration rates. A sample VISSIM model of DaisyMountain &amp; GavilanPeak and DaisyMountain &amp; DedicationTrail intersections at Anthem, Arizona is shown in Figure 1.</w:t>
       </w:r>
     </w:p>
     <w:p>
@@ -2292,21 +2426,7 @@
           <w:rFonts w:eastAsia="Times New Roman" w:cs="Times New Roman" w:ascii="Times New Roman" w:hAnsi="Times New Roman"/>
           <w:sz w:val="24"/>
         </w:rPr>
-        <w:t>M</w:t>
-      </w:r>
-      <w:r>
-        <w:rPr>
-          <w:rFonts w:eastAsia="Times New Roman" w:cs="Times New Roman" w:ascii="Times New Roman" w:hAnsi="Times New Roman"/>
-          <w:sz w:val="24"/>
-        </w:rPr>
-        <w:t>mitss</w:t>
-      </w:r>
-      <w:r>
-        <w:rPr>
-          <w:rFonts w:eastAsia="Times New Roman" w:cs="Times New Roman" w:ascii="Times New Roman" w:hAnsi="Times New Roman"/>
-          <w:sz w:val="24"/>
-        </w:rPr>
-        <w:t>_DriverModelPassenger.dll (type = “passenger”)</w:t>
+        <w:t>Mmitss_DriverModelPassenger.dll (type = “passenger”)</w:t>
       </w:r>
     </w:p>
     <w:p>
@@ -2327,21 +2447,7 @@
           <w:rFonts w:eastAsia="Times New Roman" w:cs="Times New Roman" w:ascii="Times New Roman" w:hAnsi="Times New Roman"/>
           <w:sz w:val="24"/>
         </w:rPr>
-        <w:t>M</w:t>
-      </w:r>
-      <w:r>
-        <w:rPr>
-          <w:rFonts w:eastAsia="Times New Roman" w:cs="Times New Roman" w:ascii="Times New Roman" w:hAnsi="Times New Roman"/>
-          <w:sz w:val="24"/>
-        </w:rPr>
-        <w:t>mitss</w:t>
-      </w:r>
-      <w:r>
-        <w:rPr>
-          <w:rFonts w:eastAsia="Times New Roman" w:cs="Times New Roman" w:ascii="Times New Roman" w:hAnsi="Times New Roman"/>
-          <w:sz w:val="24"/>
-        </w:rPr>
-        <w:t>_DriverModelEmergency.dll (type = “emergency”)</w:t>
+        <w:t>Mmitss_DriverModelEmergency.dll (type = “emergency”)</w:t>
       </w:r>
     </w:p>
     <w:p>
@@ -2362,21 +2468,7 @@
           <w:rFonts w:eastAsia="Times New Roman" w:cs="Times New Roman" w:ascii="Times New Roman" w:hAnsi="Times New Roman"/>
           <w:sz w:val="24"/>
         </w:rPr>
-        <w:t>M</w:t>
-      </w:r>
-      <w:r>
-        <w:rPr>
-          <w:rFonts w:eastAsia="Times New Roman" w:cs="Times New Roman" w:ascii="Times New Roman" w:hAnsi="Times New Roman"/>
-          <w:sz w:val="24"/>
-        </w:rPr>
-        <w:t>mitss</w:t>
-      </w:r>
-      <w:r>
-        <w:rPr>
-          <w:rFonts w:eastAsia="Times New Roman" w:cs="Times New Roman" w:ascii="Times New Roman" w:hAnsi="Times New Roman"/>
-          <w:sz w:val="24"/>
-        </w:rPr>
-        <w:t>_DriverModelTransit.dll (type = “transit”)</w:t>
+        <w:t>Mmitss_DriverModelTransit.dll (type = “transit”)</w:t>
       </w:r>
     </w:p>
     <w:p>
@@ -2397,21 +2489,7 @@
           <w:rFonts w:eastAsia="Times New Roman" w:cs="Times New Roman" w:ascii="Times New Roman" w:hAnsi="Times New Roman"/>
           <w:sz w:val="24"/>
         </w:rPr>
-        <w:t>M</w:t>
-      </w:r>
-      <w:r>
-        <w:rPr>
-          <w:rFonts w:eastAsia="Times New Roman" w:cs="Times New Roman" w:ascii="Times New Roman" w:hAnsi="Times New Roman"/>
-          <w:sz w:val="24"/>
-        </w:rPr>
-        <w:t>mitss</w:t>
-      </w:r>
-      <w:r>
-        <w:rPr>
-          <w:rFonts w:eastAsia="Times New Roman" w:cs="Times New Roman" w:ascii="Times New Roman" w:hAnsi="Times New Roman"/>
-          <w:sz w:val="24"/>
-        </w:rPr>
-        <w:t>_DriverModelTruck.dll (type = “truck”)</w:t>
+        <w:t>Mmitss_DriverModelTruck.dll (type = “truck”)</w:t>
       </w:r>
     </w:p>
     <w:p>
@@ -5788,63 +5866,7 @@
       <w:pPr>
         <w:pStyle w:val="Normal"/>
         <w:spacing w:lineRule="auto" w:line="240"/>
-        <w:ind w:left="720" w:hanging="0"/>
-        <w:rPr>
-          <w:rFonts w:ascii="Times New Roman" w:hAnsi="Times New Roman" w:eastAsia="Times New Roman" w:cs="Times New Roman"/>
-          <w:sz w:val="24"/>
-        </w:rPr>
-      </w:pPr>
-      <w:r>
-        <w:rPr>
-          <w:rFonts w:eastAsia="Times New Roman" w:cs="Times New Roman" w:ascii="Times New Roman" w:hAnsi="Times New Roman"/>
-          <w:sz w:val="24"/>
-        </w:rPr>
-      </w:r>
-    </w:p>
-    <w:p>
-      <w:pPr>
-        <w:pStyle w:val="Normal"/>
-        <w:spacing w:lineRule="auto" w:line="240"/>
-        <w:ind w:left="720" w:hanging="0"/>
-        <w:rPr>
-          <w:rFonts w:ascii="Times New Roman" w:hAnsi="Times New Roman" w:eastAsia="Times New Roman" w:cs="Times New Roman"/>
-          <w:sz w:val="24"/>
-        </w:rPr>
-      </w:pPr>
-      <w:r>
-        <w:rPr>
-          <w:rFonts w:eastAsia="Times New Roman" w:cs="Times New Roman" w:ascii="Times New Roman" w:hAnsi="Times New Roman"/>
-          <w:sz w:val="24"/>
-        </w:rPr>
-      </w:r>
-    </w:p>
-    <w:p>
-      <w:pPr>
-        <w:pStyle w:val="Normal"/>
-        <w:spacing w:lineRule="auto" w:line="240"/>
-        <w:ind w:left="720" w:hanging="0"/>
-        <w:rPr>
-          <w:rFonts w:ascii="Times New Roman" w:hAnsi="Times New Roman" w:eastAsia="Times New Roman" w:cs="Times New Roman"/>
-          <w:sz w:val="24"/>
-        </w:rPr>
-      </w:pPr>
-      <w:r>
-        <w:rPr>
-          <w:rFonts w:eastAsia="Times New Roman" w:cs="Times New Roman" w:ascii="Times New Roman" w:hAnsi="Times New Roman"/>
-          <w:sz w:val="24"/>
-        </w:rPr>
-      </w:r>
-    </w:p>
-    <w:p>
-      <w:pPr>
-        <w:pStyle w:val="Normal"/>
-        <w:spacing w:lineRule="auto" w:line="240"/>
-        <w:rPr>
-          <w:rFonts w:ascii="Times New Roman" w:hAnsi="Times New Roman" w:eastAsia="Times New Roman" w:cs="Times New Roman"/>
-          <w:b/>
-          <w:b/>
-          <w:sz w:val="24"/>
-        </w:rPr>
+        <w:rPr/>
       </w:pPr>
       <w:r>
         <w:rPr>
@@ -11234,7 +11256,7 @@
               <wp:positionV relativeFrom="paragraph">
                 <wp:posOffset>-78740</wp:posOffset>
               </wp:positionV>
-              <wp:extent cx="1026795" cy="615315"/>
+              <wp:extent cx="1027430" cy="615950"/>
               <wp:effectExtent l="19050" t="19050" r="41910" b="15240"/>
               <wp:wrapNone/>
               <wp:docPr id="3" name="Isosceles Triangle 15"/>
@@ -11245,7 +11267,7 @@
                     <wps:spPr>
                       <a:xfrm>
                         <a:off x="0" y="0"/>
-                        <a:ext cx="1026000" cy="614520"/>
+                        <a:ext cx="1026720" cy="615240"/>
                       </a:xfrm>
                       <a:prstGeom prst="triangle">
                         <a:avLst>
@@ -11324,7 +11346,7 @@
                 <v:h position="@0,0"/>
               </v:handles>
             </v:shapetype>
-            <v:shape id="shape_0" ID="Isosceles Triangle 15" fillcolor="#c00000" stroked="t" style="position:absolute;margin-left:195.9pt;margin-top:-6.2pt;width:80.75pt;height:48.35pt" wp14:anchorId="04E8DBBE" type="shapetype_5">
+            <v:shape id="shape_0" ID="Isosceles Triangle 15" fillcolor="#c00000" stroked="t" style="position:absolute;margin-left:195.9pt;margin-top:-6.2pt;width:80.8pt;height:48.4pt" wp14:anchorId="04E8DBBE" type="shapetype_5">
               <w10:wrap type="square"/>
               <v:fill o:detectmouseclick="t" type="solid" color2="#3fffff"/>
               <v:stroke color="#c00000" weight="12600" joinstyle="miter" endcap="flat"/>
@@ -11382,7 +11404,7 @@
               <wp:positionV relativeFrom="paragraph">
                 <wp:posOffset>74295</wp:posOffset>
               </wp:positionV>
-              <wp:extent cx="1026795" cy="615315"/>
+              <wp:extent cx="1027430" cy="615950"/>
               <wp:effectExtent l="19050" t="19050" r="41910" b="15240"/>
               <wp:wrapNone/>
               <wp:docPr id="16" name="Isosceles Triangle 2"/>
@@ -11393,7 +11415,7 @@
                     <wps:spPr>
                       <a:xfrm>
                         <a:off x="0" y="0"/>
-                        <a:ext cx="1026000" cy="614520"/>
+                        <a:ext cx="1026720" cy="615240"/>
                       </a:xfrm>
                       <a:prstGeom prst="triangle">
                         <a:avLst>
@@ -11431,7 +11453,7 @@
                               <w:docPartGallery w:val="Page Numbers (Top of Page)"/>
                               <w:docPartUnique w:val="true"/>
                             </w:docPartObj>
-                            <w:id w:val="2113681204"/>
+                            <w:id w:val="47709895"/>
                           </w:sdtPr>
                           <w:sdtContent>
                             <w:p>
@@ -11501,7 +11523,7 @@
         </mc:Choice>
         <mc:Fallback>
           <w:pict>
-            <v:shape id="shape_0" ID="Isosceles Triangle 2" fillcolor="#c00000" stroked="t" style="position:absolute;margin-left:195.9pt;margin-top:5.85pt;width:80.75pt;height:48.35pt" wp14:anchorId="45317EA8" type="shapetype_5">
+            <v:shape id="shape_0" ID="Isosceles Triangle 2" fillcolor="#c00000" stroked="t" style="position:absolute;margin-left:195.9pt;margin-top:5.85pt;width:80.8pt;height:48.4pt" wp14:anchorId="45317EA8" type="shapetype_5">
               <w10:wrap type="square"/>
               <v:fill o:detectmouseclick="t" type="solid" color2="#3fffff"/>
               <v:stroke color="#c00000" weight="12600" joinstyle="miter" endcap="flat"/>
@@ -11513,7 +11535,7 @@
                         <w:docPartGallery w:val="Page Numbers (Top of Page)"/>
                         <w:docPartUnique w:val="true"/>
                       </w:docPartObj>
-                      <w:id w:val="913355727"/>
+                      <w:id w:val="77285374"/>
                     </w:sdtPr>
                     <w:sdtContent>
                       <w:p>
@@ -13354,6 +13376,71 @@
       <w:sz w:val="24"/>
     </w:rPr>
   </w:style>
+  <w:style w:type="character" w:styleId="ListLabel43">
+    <w:name w:val="ListLabel 43"/>
+    <w:qFormat/>
+    <w:rPr>
+      <w:b/>
+      <w:u w:val="none"/>
+    </w:rPr>
+  </w:style>
+  <w:style w:type="character" w:styleId="ListLabel44">
+    <w:name w:val="ListLabel 44"/>
+    <w:qFormat/>
+    <w:rPr>
+      <w:u w:val="single"/>
+    </w:rPr>
+  </w:style>
+  <w:style w:type="character" w:styleId="ListLabel45">
+    <w:name w:val="ListLabel 45"/>
+    <w:qFormat/>
+    <w:rPr>
+      <w:u w:val="single"/>
+    </w:rPr>
+  </w:style>
+  <w:style w:type="character" w:styleId="ListLabel46">
+    <w:name w:val="ListLabel 46"/>
+    <w:qFormat/>
+    <w:rPr>
+      <w:u w:val="single"/>
+    </w:rPr>
+  </w:style>
+  <w:style w:type="character" w:styleId="ListLabel47">
+    <w:name w:val="ListLabel 47"/>
+    <w:qFormat/>
+    <w:rPr>
+      <w:u w:val="single"/>
+    </w:rPr>
+  </w:style>
+  <w:style w:type="character" w:styleId="ListLabel48">
+    <w:name w:val="ListLabel 48"/>
+    <w:qFormat/>
+    <w:rPr>
+      <w:u w:val="single"/>
+    </w:rPr>
+  </w:style>
+  <w:style w:type="character" w:styleId="ListLabel49">
+    <w:name w:val="ListLabel 49"/>
+    <w:qFormat/>
+    <w:rPr>
+      <w:u w:val="single"/>
+    </w:rPr>
+  </w:style>
+  <w:style w:type="character" w:styleId="ListLabel50">
+    <w:name w:val="ListLabel 50"/>
+    <w:qFormat/>
+    <w:rPr>
+      <w:u w:val="single"/>
+    </w:rPr>
+  </w:style>
+  <w:style w:type="character" w:styleId="ListLabel51">
+    <w:name w:val="ListLabel 51"/>
+    <w:qFormat/>
+    <w:rPr>
+      <w:rFonts w:ascii="Times New Roman" w:hAnsi="Times New Roman" w:cs="Times New Roman"/>
+      <w:sz w:val="24"/>
+    </w:rPr>
+  </w:style>
   <w:style w:type="paragraph" w:styleId="Heading">
     <w:name w:val="Heading"/>
     <w:basedOn w:val="Normal"/>

</xml_diff>